<commit_message>
Use case activity updated
Rate Teacher has been added
</commit_message>
<xml_diff>
--- a/Documents/Use case.docx
+++ b/Documents/Use case.docx
@@ -597,16 +597,7 @@
     </w:p>
     <w:p>
       <w:r>
-        <w:t>12</w:t>
-      </w:r>
-      <w:r>
-        <w:t>.2</w:t>
-      </w:r>
-      <w:r>
-        <w:t xml:space="preserve"> </w:t>
-      </w:r>
-      <w:r>
-        <w:t>Account does not exist</w:t>
+        <w:t>12.2 Account does not exist</w:t>
       </w:r>
     </w:p>
     <w:p>
@@ -615,10 +606,7 @@
       </w:pPr>
       <w:r>
         <w:tab/>
-        <w:t xml:space="preserve">1. A notification appears saying that the </w:t>
-      </w:r>
-      <w:r>
-        <w:t>email address does not belong to an account</w:t>
+        <w:t>1. A notification appears saying that the email address does not belong to an account</w:t>
       </w:r>
     </w:p>
     <w:p>
@@ -633,10 +621,7 @@
         <w:t>-</w:t>
       </w:r>
       <w:r>
-        <w:t>enters information</w:t>
-      </w:r>
-      <w:r>
-        <w:t xml:space="preserve"> or clicks the “Back” button</w:t>
+        <w:t>enters information or clicks the “Back” button</w:t>
       </w:r>
     </w:p>
     <w:p>
@@ -671,6 +656,9 @@
       <w:r>
         <w:t>Actor: Student</w:t>
       </w:r>
+      <w:r>
+        <w:t>, Server</w:t>
+      </w:r>
     </w:p>
     <w:p>
       <w:r>
@@ -830,10 +818,7 @@
       </w:pPr>
       <w:r>
         <w:tab/>
-        <w:t xml:space="preserve">1. A notification appears saying that </w:t>
-      </w:r>
-      <w:r>
-        <w:t>the email address does not belong to an account</w:t>
+        <w:t>1. A notification appears saying that the email address does not belong to an account</w:t>
       </w:r>
     </w:p>
     <w:p>
@@ -853,10 +838,7 @@
     <w:p>
       <w:r>
         <w:lastRenderedPageBreak/>
-        <w:t xml:space="preserve">Name: </w:t>
-      </w:r>
-      <w:r>
-        <w:t>Enter syllabus Information</w:t>
+        <w:t>Name: Enter syllabus Information</w:t>
       </w:r>
     </w:p>
     <w:p>
@@ -864,10 +846,7 @@
         <w:ind w:left="1170" w:hanging="1170"/>
       </w:pPr>
       <w:r>
-        <w:t>Description:</w:t>
-      </w:r>
-      <w:r>
-        <w:t xml:space="preserve"> Lets the student enter the teacher’s basic syllabus information</w:t>
+        <w:t>Description: Lets the student enter the teacher’s basic syllabus information</w:t>
       </w:r>
     </w:p>
     <w:p>
@@ -1069,6 +1048,614 @@
       </w:r>
       <w:r>
         <w:t xml:space="preserve"> Home screen</w:t>
+      </w:r>
+    </w:p>
+    <w:p>
+      <w:r>
+        <w:br w:type="page"/>
+      </w:r>
+    </w:p>
+    <w:p>
+      <w:r>
+        <w:lastRenderedPageBreak/>
+        <w:t xml:space="preserve">Name: Enter Grades </w:t>
+      </w:r>
+    </w:p>
+    <w:p>
+      <w:pPr>
+        <w:ind w:left="1170" w:hanging="1170"/>
+      </w:pPr>
+      <w:r>
+        <w:t>Description: Lets the student enter their grades</w:t>
+      </w:r>
+    </w:p>
+    <w:p>
+      <w:r>
+        <w:t>Actor: Student</w:t>
+      </w:r>
+    </w:p>
+    <w:p>
+      <w:r>
+        <w:t>Pre-condition: The student’s syllabus information is already entered</w:t>
+      </w:r>
+    </w:p>
+    <w:p>
+      <w:r>
+        <w:t>Basic Flow:</w:t>
+      </w:r>
+    </w:p>
+    <w:p>
+      <w:pPr>
+        <w:pStyle w:val="ListParagraph"/>
+        <w:numPr>
+          <w:ilvl w:val="0"/>
+          <w:numId w:val="5"/>
+        </w:numPr>
+      </w:pPr>
+      <w:r>
+        <w:t>Student clicks on the “Add Grades” button on the Account Home screen.</w:t>
+      </w:r>
+    </w:p>
+    <w:p>
+      <w:pPr>
+        <w:pStyle w:val="ListParagraph"/>
+        <w:numPr>
+          <w:ilvl w:val="0"/>
+          <w:numId w:val="5"/>
+        </w:numPr>
+      </w:pPr>
+      <w:r>
+        <w:t>Window changes to the Add Grades screen</w:t>
+      </w:r>
+    </w:p>
+    <w:p>
+      <w:pPr>
+        <w:pStyle w:val="ListParagraph"/>
+        <w:numPr>
+          <w:ilvl w:val="0"/>
+          <w:numId w:val="5"/>
+        </w:numPr>
+      </w:pPr>
+      <w:r>
+        <w:t>Student clicks on the button that has the desired class’s name on it</w:t>
+      </w:r>
+    </w:p>
+    <w:p>
+      <w:pPr>
+        <w:pStyle w:val="ListParagraph"/>
+        <w:numPr>
+          <w:ilvl w:val="0"/>
+          <w:numId w:val="5"/>
+        </w:numPr>
+      </w:pPr>
+      <w:r>
+        <w:t xml:space="preserve">Student clicks the “+” button </w:t>
+      </w:r>
+      <w:r>
+        <w:t>under the category of assignment they want to enter</w:t>
+      </w:r>
+    </w:p>
+    <w:p>
+      <w:pPr>
+        <w:pStyle w:val="ListParagraph"/>
+        <w:numPr>
+          <w:ilvl w:val="0"/>
+          <w:numId w:val="5"/>
+        </w:numPr>
+      </w:pPr>
+      <w:r>
+        <w:t>“Enter Grade” field appears right above the “+” button</w:t>
+      </w:r>
+    </w:p>
+    <w:p>
+      <w:pPr>
+        <w:pStyle w:val="ListParagraph"/>
+        <w:numPr>
+          <w:ilvl w:val="0"/>
+          <w:numId w:val="5"/>
+        </w:numPr>
+      </w:pPr>
+      <w:r>
+        <w:t>Student enters the assignment’s grade</w:t>
+      </w:r>
+    </w:p>
+    <w:p>
+      <w:pPr>
+        <w:pStyle w:val="ListParagraph"/>
+        <w:numPr>
+          <w:ilvl w:val="0"/>
+          <w:numId w:val="5"/>
+        </w:numPr>
+      </w:pPr>
+      <w:r>
+        <w:t>Student repeats from step 2 if necessary to enter more grade information</w:t>
+      </w:r>
+    </w:p>
+    <w:p>
+      <w:pPr>
+        <w:pStyle w:val="ListParagraph"/>
+        <w:numPr>
+          <w:ilvl w:val="0"/>
+          <w:numId w:val="5"/>
+        </w:numPr>
+      </w:pPr>
+      <w:r>
+        <w:t>Student clicks “Finish” button</w:t>
+      </w:r>
+    </w:p>
+    <w:p>
+      <w:pPr>
+        <w:pStyle w:val="ListParagraph"/>
+        <w:numPr>
+          <w:ilvl w:val="0"/>
+          <w:numId w:val="5"/>
+        </w:numPr>
+      </w:pPr>
+      <w:r>
+        <w:t>Information is saved</w:t>
+      </w:r>
+    </w:p>
+    <w:p>
+      <w:pPr>
+        <w:pStyle w:val="ListParagraph"/>
+        <w:numPr>
+          <w:ilvl w:val="0"/>
+          <w:numId w:val="5"/>
+        </w:numPr>
+      </w:pPr>
+      <w:r>
+        <w:t>Window changes to the Account Home screen</w:t>
+      </w:r>
+    </w:p>
+    <w:p>
+      <w:r>
+        <w:t>Alternative Flow:</w:t>
+      </w:r>
+    </w:p>
+    <w:p>
+      <w:r>
+        <w:t>1.1 No class syllabus information has been entered</w:t>
+      </w:r>
+    </w:p>
+    <w:p>
+      <w:pPr>
+        <w:spacing w:after="0"/>
+      </w:pPr>
+      <w:r>
+        <w:tab/>
+        <w:t>1. The blank screen shows a notification that class information must be entered first</w:t>
+      </w:r>
+    </w:p>
+    <w:p>
+      <w:pPr>
+        <w:spacing w:after="0"/>
+      </w:pPr>
+      <w:r>
+        <w:tab/>
+        <w:t>2. Student clicks the “back” button</w:t>
+      </w:r>
+    </w:p>
+    <w:p>
+      <w:pPr>
+        <w:spacing w:after="0"/>
+      </w:pPr>
+      <w:r>
+        <w:tab/>
+        <w:t xml:space="preserve">3. Window changes to the </w:t>
+      </w:r>
+      <w:r>
+        <w:t>Account Home</w:t>
+      </w:r>
+      <w:r>
+        <w:t xml:space="preserve"> screen</w:t>
+      </w:r>
+    </w:p>
+    <w:p>
+      <w:r>
+        <w:br w:type="page"/>
+      </w:r>
+    </w:p>
+    <w:p>
+      <w:r>
+        <w:lastRenderedPageBreak/>
+        <w:t>Name: Rate Teacher</w:t>
+      </w:r>
+    </w:p>
+    <w:p>
+      <w:pPr>
+        <w:ind w:left="1170" w:hanging="1170"/>
+      </w:pPr>
+      <w:r>
+        <w:t>Description: Allows the student to rate teachers</w:t>
+      </w:r>
+    </w:p>
+    <w:p>
+      <w:r>
+        <w:t>Actor: Student</w:t>
+      </w:r>
+    </w:p>
+    <w:p>
+      <w:r>
+        <w:t xml:space="preserve">Pre-condition: </w:t>
+      </w:r>
+      <w:r>
+        <w:t>Teacher has already been rated before and exists in database</w:t>
+      </w:r>
+    </w:p>
+    <w:p>
+      <w:r>
+        <w:t>Basic Flow:</w:t>
+      </w:r>
+    </w:p>
+    <w:p>
+      <w:pPr>
+        <w:pStyle w:val="ListParagraph"/>
+        <w:numPr>
+          <w:ilvl w:val="0"/>
+          <w:numId w:val="9"/>
+        </w:numPr>
+        <w:ind w:left="720"/>
+      </w:pPr>
+      <w:r>
+        <w:t>S</w:t>
+      </w:r>
+      <w:r>
+        <w:t>tudent clicks on the “Rate Teacher</w:t>
+      </w:r>
+      <w:r>
+        <w:t>” button on the Account Home screen.</w:t>
+      </w:r>
+    </w:p>
+    <w:p>
+      <w:pPr>
+        <w:pStyle w:val="ListParagraph"/>
+        <w:numPr>
+          <w:ilvl w:val="0"/>
+          <w:numId w:val="9"/>
+        </w:numPr>
+        <w:ind w:left="720"/>
+      </w:pPr>
+      <w:r>
+        <w:t>Window changes to the Rate Teacher</w:t>
+      </w:r>
+      <w:r>
+        <w:t xml:space="preserve"> screen</w:t>
+      </w:r>
+    </w:p>
+    <w:p>
+      <w:pPr>
+        <w:pStyle w:val="ListParagraph"/>
+        <w:numPr>
+          <w:ilvl w:val="0"/>
+          <w:numId w:val="9"/>
+        </w:numPr>
+        <w:ind w:left="720"/>
+      </w:pPr>
+      <w:r>
+        <w:t>Students clicks on the “search teacher field”</w:t>
+      </w:r>
+    </w:p>
+    <w:p>
+      <w:pPr>
+        <w:pStyle w:val="ListParagraph"/>
+        <w:numPr>
+          <w:ilvl w:val="0"/>
+          <w:numId w:val="9"/>
+        </w:numPr>
+        <w:ind w:left="720"/>
+      </w:pPr>
+      <w:r>
+        <w:t>Keyboard appears</w:t>
+      </w:r>
+    </w:p>
+    <w:p>
+      <w:pPr>
+        <w:pStyle w:val="ListParagraph"/>
+        <w:numPr>
+          <w:ilvl w:val="0"/>
+          <w:numId w:val="9"/>
+        </w:numPr>
+        <w:ind w:left="720"/>
+      </w:pPr>
+      <w:r>
+        <w:t>Student enters the teacher’s name</w:t>
+      </w:r>
+    </w:p>
+    <w:p>
+      <w:pPr>
+        <w:pStyle w:val="ListParagraph"/>
+        <w:numPr>
+          <w:ilvl w:val="0"/>
+          <w:numId w:val="9"/>
+        </w:numPr>
+        <w:ind w:left="720"/>
+      </w:pPr>
+      <w:r>
+        <w:t>Keyboard disappears</w:t>
+      </w:r>
+    </w:p>
+    <w:p>
+      <w:pPr>
+        <w:pStyle w:val="ListParagraph"/>
+        <w:numPr>
+          <w:ilvl w:val="0"/>
+          <w:numId w:val="9"/>
+        </w:numPr>
+        <w:ind w:left="720"/>
+      </w:pPr>
+      <w:r>
+        <w:t>Student hits the Enter key or clicks the “Search” button</w:t>
+      </w:r>
+    </w:p>
+    <w:p>
+      <w:pPr>
+        <w:pStyle w:val="ListParagraph"/>
+        <w:numPr>
+          <w:ilvl w:val="0"/>
+          <w:numId w:val="9"/>
+        </w:numPr>
+        <w:ind w:left="720"/>
+      </w:pPr>
+      <w:r>
+        <w:t>The database searches for a teacher with the same name</w:t>
+      </w:r>
+    </w:p>
+    <w:p>
+      <w:pPr>
+        <w:pStyle w:val="ListParagraph"/>
+        <w:numPr>
+          <w:ilvl w:val="0"/>
+          <w:numId w:val="9"/>
+        </w:numPr>
+        <w:ind w:left="720"/>
+      </w:pPr>
+      <w:r>
+        <w:t>The database shows the teacher’s hyperlinked name</w:t>
+      </w:r>
+    </w:p>
+    <w:p>
+      <w:pPr>
+        <w:pStyle w:val="ListParagraph"/>
+        <w:numPr>
+          <w:ilvl w:val="0"/>
+          <w:numId w:val="9"/>
+        </w:numPr>
+        <w:ind w:left="720"/>
+      </w:pPr>
+      <w:r>
+        <w:t>Student clicks on the teacher’s name</w:t>
+      </w:r>
+    </w:p>
+    <w:p>
+      <w:pPr>
+        <w:pStyle w:val="ListParagraph"/>
+        <w:numPr>
+          <w:ilvl w:val="0"/>
+          <w:numId w:val="9"/>
+        </w:numPr>
+        <w:ind w:left="720"/>
+      </w:pPr>
+      <w:r>
+        <w:t>Window changes to the Rate Specific Teacher screen</w:t>
+      </w:r>
+    </w:p>
+    <w:p>
+      <w:pPr>
+        <w:pStyle w:val="ListParagraph"/>
+        <w:numPr>
+          <w:ilvl w:val="0"/>
+          <w:numId w:val="9"/>
+        </w:numPr>
+        <w:ind w:left="720"/>
+      </w:pPr>
+      <w:r>
+        <w:t>Student enters a bulk of information in pre-labeled fields such as helpfulness, easiness, clarity, and an overall description</w:t>
+      </w:r>
+    </w:p>
+    <w:p>
+      <w:pPr>
+        <w:pStyle w:val="ListParagraph"/>
+        <w:numPr>
+          <w:ilvl w:val="0"/>
+          <w:numId w:val="9"/>
+        </w:numPr>
+        <w:ind w:left="720"/>
+      </w:pPr>
+      <w:r>
+        <w:t>Student clicks the “Finish” button</w:t>
+      </w:r>
+    </w:p>
+    <w:p>
+      <w:pPr>
+        <w:pStyle w:val="ListParagraph"/>
+        <w:numPr>
+          <w:ilvl w:val="0"/>
+          <w:numId w:val="9"/>
+        </w:numPr>
+        <w:ind w:left="720"/>
+      </w:pPr>
+      <w:r>
+        <w:t>Window changes back to the Rate Teacher screen</w:t>
+      </w:r>
+    </w:p>
+    <w:p>
+      <w:pPr>
+        <w:pStyle w:val="ListParagraph"/>
+        <w:numPr>
+          <w:ilvl w:val="0"/>
+          <w:numId w:val="9"/>
+        </w:numPr>
+        <w:ind w:left="720"/>
+      </w:pPr>
+      <w:r>
+        <w:t>Student may search for another teacher if necessary</w:t>
+      </w:r>
+    </w:p>
+    <w:p>
+      <w:pPr>
+        <w:pStyle w:val="ListParagraph"/>
+        <w:numPr>
+          <w:ilvl w:val="0"/>
+          <w:numId w:val="9"/>
+        </w:numPr>
+        <w:ind w:left="720"/>
+      </w:pPr>
+      <w:r>
+        <w:t>Student clicks the “Back” button</w:t>
+      </w:r>
+    </w:p>
+    <w:p>
+      <w:pPr>
+        <w:pStyle w:val="ListParagraph"/>
+        <w:numPr>
+          <w:ilvl w:val="0"/>
+          <w:numId w:val="9"/>
+        </w:numPr>
+        <w:ind w:left="720"/>
+      </w:pPr>
+      <w:r>
+        <w:t>Window changes back to the Account Home screen</w:t>
+      </w:r>
+    </w:p>
+    <w:p>
+      <w:r>
+        <w:t>Alternative Flow:</w:t>
+      </w:r>
+    </w:p>
+    <w:p>
+      <w:r>
+        <w:t>9.1 Teacher does not yet exist in the database record</w:t>
+      </w:r>
+    </w:p>
+    <w:p>
+      <w:pPr>
+        <w:pStyle w:val="ListParagraph"/>
+        <w:numPr>
+          <w:ilvl w:val="0"/>
+          <w:numId w:val="10"/>
+        </w:numPr>
+      </w:pPr>
+      <w:r>
+        <w:t>Notification appears that the teacher has not been rated yet</w:t>
+      </w:r>
+    </w:p>
+    <w:p>
+      <w:pPr>
+        <w:pStyle w:val="ListParagraph"/>
+        <w:numPr>
+          <w:ilvl w:val="0"/>
+          <w:numId w:val="10"/>
+        </w:numPr>
+      </w:pPr>
+      <w:r>
+        <w:t>“Add Teacher” button appears</w:t>
+      </w:r>
+    </w:p>
+    <w:p>
+      <w:pPr>
+        <w:pStyle w:val="ListParagraph"/>
+        <w:numPr>
+          <w:ilvl w:val="0"/>
+          <w:numId w:val="10"/>
+        </w:numPr>
+      </w:pPr>
+      <w:r>
+        <w:t>Student clicks the “Add Teacher” button</w:t>
+      </w:r>
+    </w:p>
+    <w:p>
+      <w:pPr>
+        <w:pStyle w:val="ListParagraph"/>
+        <w:numPr>
+          <w:ilvl w:val="0"/>
+          <w:numId w:val="10"/>
+        </w:numPr>
+      </w:pPr>
+      <w:r>
+        <w:t xml:space="preserve">Window changes to the Rate Specific Teacher screen and continues at step </w:t>
+      </w:r>
+      <w:bookmarkStart w:id="0" w:name="_GoBack"/>
+      <w:bookmarkEnd w:id="0"/>
+      <w:r>
+        <w:t>12</w:t>
+      </w:r>
+    </w:p>
+    <w:p>
+      <w:r>
+        <w:br w:type="page"/>
+      </w:r>
+    </w:p>
+    <w:p>
+      <w:r>
+        <w:lastRenderedPageBreak/>
+        <w:t>Name: View Potential Grades</w:t>
+      </w:r>
+    </w:p>
+    <w:p>
+      <w:pPr>
+        <w:ind w:left="1170" w:hanging="1170"/>
+      </w:pPr>
+      <w:r>
+        <w:t xml:space="preserve">Description: </w:t>
+      </w:r>
+      <w:r>
+        <w:t>Lets the student to see what grades they can potentially make to earn specific grades in his or her classes</w:t>
+      </w:r>
+    </w:p>
+    <w:p>
+      <w:r>
+        <w:t>Actor: Student</w:t>
+      </w:r>
+    </w:p>
+    <w:p>
+      <w:r>
+        <w:t xml:space="preserve">Pre-condition: </w:t>
+      </w:r>
+    </w:p>
+    <w:p>
+      <w:r>
+        <w:t>Basic Flow:</w:t>
+      </w:r>
+    </w:p>
+    <w:p/>
+    <w:p>
+      <w:r>
+        <w:br w:type="page"/>
+      </w:r>
+    </w:p>
+    <w:p>
+      <w:r>
+        <w:lastRenderedPageBreak/>
+        <w:t xml:space="preserve">Name: View </w:t>
+      </w:r>
+      <w:r>
+        <w:t>Teacher Database</w:t>
+      </w:r>
+    </w:p>
+    <w:p>
+      <w:pPr>
+        <w:ind w:left="1170" w:hanging="1170"/>
+      </w:pPr>
+      <w:r>
+        <w:t xml:space="preserve">Description: </w:t>
+      </w:r>
+      <w:r>
+        <w:t>Allows the student to view a database of rated teachers</w:t>
+      </w:r>
+    </w:p>
+    <w:p>
+      <w:r>
+        <w:t>Actor: Student</w:t>
+      </w:r>
+    </w:p>
+    <w:p>
+      <w:r>
+        <w:t xml:space="preserve">Pre-condition: </w:t>
+      </w:r>
+    </w:p>
+    <w:p>
+      <w:r>
+        <w:t>Basic Flow:</w:t>
       </w:r>
     </w:p>
     <w:p>
@@ -1082,10 +1669,7 @@
         <w:t xml:space="preserve">Name: </w:t>
       </w:r>
       <w:r>
-        <w:t>Enter Grades</w:t>
-      </w:r>
-      <w:r>
-        <w:t xml:space="preserve"> </w:t>
+        <w:t>Report Comment</w:t>
       </w:r>
     </w:p>
     <w:p>
@@ -1093,10 +1677,10 @@
         <w:ind w:left="1170" w:hanging="1170"/>
       </w:pPr>
       <w:r>
-        <w:t>Description:</w:t>
-      </w:r>
-      <w:r>
-        <w:t xml:space="preserve"> Lets the student enter their grades</w:t>
+        <w:t xml:space="preserve">Description: </w:t>
+      </w:r>
+      <w:r>
+        <w:t>Allows the student to report crude or incorrect comments about teachers</w:t>
       </w:r>
     </w:p>
     <w:p>
@@ -1106,192 +1690,12 @@
     </w:p>
     <w:p>
       <w:r>
-        <w:t>Pre-condition: The student</w:t>
-      </w:r>
-      <w:r>
-        <w:t>’s syllabus information is already entered</w:t>
+        <w:t xml:space="preserve">Pre-condition: </w:t>
       </w:r>
     </w:p>
     <w:p>
       <w:r>
         <w:t>Basic Flow:</w:t>
-      </w:r>
-    </w:p>
-    <w:p>
-      <w:pPr>
-        <w:pStyle w:val="ListParagraph"/>
-        <w:numPr>
-          <w:ilvl w:val="0"/>
-          <w:numId w:val="5"/>
-        </w:numPr>
-      </w:pPr>
-      <w:r>
-        <w:t>Student clicks on the “Add Grades” button on the Account Home screen.</w:t>
-      </w:r>
-    </w:p>
-    <w:p>
-      <w:pPr>
-        <w:pStyle w:val="ListParagraph"/>
-        <w:numPr>
-          <w:ilvl w:val="0"/>
-          <w:numId w:val="5"/>
-        </w:numPr>
-      </w:pPr>
-      <w:r>
-        <w:t>Window changes to the Add Grades screen</w:t>
-      </w:r>
-    </w:p>
-    <w:p>
-      <w:pPr>
-        <w:pStyle w:val="ListParagraph"/>
-        <w:numPr>
-          <w:ilvl w:val="0"/>
-          <w:numId w:val="5"/>
-        </w:numPr>
-      </w:pPr>
-      <w:r>
-        <w:t>Student clicks on the button that has the desired class’s name on it</w:t>
-      </w:r>
-    </w:p>
-    <w:p>
-      <w:pPr>
-        <w:pStyle w:val="ListParagraph"/>
-        <w:numPr>
-          <w:ilvl w:val="0"/>
-          <w:numId w:val="5"/>
-        </w:numPr>
-      </w:pPr>
-      <w:r>
-        <w:t xml:space="preserve">Student clicks the “+” button </w:t>
-      </w:r>
-      <w:r>
-        <w:t>under the category of assignment they want to enter</w:t>
-      </w:r>
-    </w:p>
-    <w:p>
-      <w:pPr>
-        <w:pStyle w:val="ListParagraph"/>
-        <w:numPr>
-          <w:ilvl w:val="0"/>
-          <w:numId w:val="5"/>
-        </w:numPr>
-      </w:pPr>
-      <w:r>
-        <w:t>“Enter Grade” field appears right above the “+” button</w:t>
-      </w:r>
-    </w:p>
-    <w:p>
-      <w:pPr>
-        <w:pStyle w:val="ListParagraph"/>
-        <w:numPr>
-          <w:ilvl w:val="0"/>
-          <w:numId w:val="5"/>
-        </w:numPr>
-      </w:pPr>
-      <w:r>
-        <w:t>Student enters the assignment’s grade</w:t>
-      </w:r>
-    </w:p>
-    <w:p>
-      <w:pPr>
-        <w:pStyle w:val="ListParagraph"/>
-        <w:numPr>
-          <w:ilvl w:val="0"/>
-          <w:numId w:val="5"/>
-        </w:numPr>
-      </w:pPr>
-      <w:r>
-        <w:t>Student repeats from step 2 if necessary to enter more grade information</w:t>
-      </w:r>
-    </w:p>
-    <w:p>
-      <w:pPr>
-        <w:pStyle w:val="ListParagraph"/>
-        <w:numPr>
-          <w:ilvl w:val="0"/>
-          <w:numId w:val="5"/>
-        </w:numPr>
-      </w:pPr>
-      <w:r>
-        <w:t>Student clicks “Finish” button</w:t>
-      </w:r>
-    </w:p>
-    <w:p>
-      <w:pPr>
-        <w:pStyle w:val="ListParagraph"/>
-        <w:numPr>
-          <w:ilvl w:val="0"/>
-          <w:numId w:val="5"/>
-        </w:numPr>
-      </w:pPr>
-      <w:r>
-        <w:t>Information is saved</w:t>
-      </w:r>
-    </w:p>
-    <w:p>
-      <w:pPr>
-        <w:pStyle w:val="ListParagraph"/>
-        <w:numPr>
-          <w:ilvl w:val="0"/>
-          <w:numId w:val="5"/>
-        </w:numPr>
-      </w:pPr>
-      <w:r>
-        <w:t>Window changes to the Account Home screen</w:t>
-      </w:r>
-      <w:bookmarkStart w:id="0" w:name="_GoBack"/>
-      <w:bookmarkEnd w:id="0"/>
-    </w:p>
-    <w:p>
-      <w:r>
-        <w:t>Alternative Flow:</w:t>
-      </w:r>
-    </w:p>
-    <w:p>
-      <w:r>
-        <w:t>1</w:t>
-      </w:r>
-      <w:r>
-        <w:t xml:space="preserve">.1 </w:t>
-      </w:r>
-      <w:r>
-        <w:t>No class syllabus information has been entered</w:t>
-      </w:r>
-    </w:p>
-    <w:p>
-      <w:pPr>
-        <w:spacing w:after="0"/>
-      </w:pPr>
-      <w:r>
-        <w:tab/>
-        <w:t xml:space="preserve">1. </w:t>
-      </w:r>
-      <w:r>
-        <w:t>The blank screen shows a notification that class information must be entered first</w:t>
-      </w:r>
-    </w:p>
-    <w:p>
-      <w:pPr>
-        <w:spacing w:after="0"/>
-      </w:pPr>
-      <w:r>
-        <w:tab/>
-        <w:t>2. Student clicks the “back” button</w:t>
-      </w:r>
-    </w:p>
-    <w:p>
-      <w:pPr>
-        <w:spacing w:after="0"/>
-      </w:pPr>
-      <w:r>
-        <w:tab/>
-        <w:t xml:space="preserve">3. Window changes to the </w:t>
-      </w:r>
-      <w:r>
-        <w:t>Account Home</w:t>
-      </w:r>
-      <w:r>
-        <w:t xml:space="preserve"> screen</w:t>
       </w:r>
     </w:p>
     <w:p/>
@@ -1530,6 +1934,92 @@
     </w:lvl>
   </w:abstractNum>
   <w:abstractNum w:abstractNumId="2">
+    <w:nsid w:val="16E32DC6"/>
+    <w:multiLevelType w:val="hybridMultilevel"/>
+    <w:tmpl w:val="75666548"/>
+    <w:lvl w:ilvl="0" w:tplc="0409000F">
+      <w:start w:val="1"/>
+      <w:numFmt w:val="decimal"/>
+      <w:lvlText w:val="%1."/>
+      <w:lvlJc w:val="left"/>
+      <w:pPr>
+        <w:ind w:left="3600" w:hanging="360"/>
+      </w:pPr>
+    </w:lvl>
+    <w:lvl w:ilvl="1" w:tplc="04090019" w:tentative="1">
+      <w:start w:val="1"/>
+      <w:numFmt w:val="lowerLetter"/>
+      <w:lvlText w:val="%2."/>
+      <w:lvlJc w:val="left"/>
+      <w:pPr>
+        <w:ind w:left="4320" w:hanging="360"/>
+      </w:pPr>
+    </w:lvl>
+    <w:lvl w:ilvl="2" w:tplc="0409001B" w:tentative="1">
+      <w:start w:val="1"/>
+      <w:numFmt w:val="lowerRoman"/>
+      <w:lvlText w:val="%3."/>
+      <w:lvlJc w:val="right"/>
+      <w:pPr>
+        <w:ind w:left="5040" w:hanging="180"/>
+      </w:pPr>
+    </w:lvl>
+    <w:lvl w:ilvl="3" w:tplc="0409000F" w:tentative="1">
+      <w:start w:val="1"/>
+      <w:numFmt w:val="decimal"/>
+      <w:lvlText w:val="%4."/>
+      <w:lvlJc w:val="left"/>
+      <w:pPr>
+        <w:ind w:left="5760" w:hanging="360"/>
+      </w:pPr>
+    </w:lvl>
+    <w:lvl w:ilvl="4" w:tplc="04090019" w:tentative="1">
+      <w:start w:val="1"/>
+      <w:numFmt w:val="lowerLetter"/>
+      <w:lvlText w:val="%5."/>
+      <w:lvlJc w:val="left"/>
+      <w:pPr>
+        <w:ind w:left="6480" w:hanging="360"/>
+      </w:pPr>
+    </w:lvl>
+    <w:lvl w:ilvl="5" w:tplc="0409001B" w:tentative="1">
+      <w:start w:val="1"/>
+      <w:numFmt w:val="lowerRoman"/>
+      <w:lvlText w:val="%6."/>
+      <w:lvlJc w:val="right"/>
+      <w:pPr>
+        <w:ind w:left="7200" w:hanging="180"/>
+      </w:pPr>
+    </w:lvl>
+    <w:lvl w:ilvl="6" w:tplc="0409000F" w:tentative="1">
+      <w:start w:val="1"/>
+      <w:numFmt w:val="decimal"/>
+      <w:lvlText w:val="%7."/>
+      <w:lvlJc w:val="left"/>
+      <w:pPr>
+        <w:ind w:left="7920" w:hanging="360"/>
+      </w:pPr>
+    </w:lvl>
+    <w:lvl w:ilvl="7" w:tplc="04090019" w:tentative="1">
+      <w:start w:val="1"/>
+      <w:numFmt w:val="lowerLetter"/>
+      <w:lvlText w:val="%8."/>
+      <w:lvlJc w:val="left"/>
+      <w:pPr>
+        <w:ind w:left="8640" w:hanging="360"/>
+      </w:pPr>
+    </w:lvl>
+    <w:lvl w:ilvl="8" w:tplc="0409001B" w:tentative="1">
+      <w:start w:val="1"/>
+      <w:numFmt w:val="lowerRoman"/>
+      <w:lvlText w:val="%9."/>
+      <w:lvlJc w:val="right"/>
+      <w:pPr>
+        <w:ind w:left="9360" w:hanging="180"/>
+      </w:pPr>
+    </w:lvl>
+  </w:abstractNum>
+  <w:abstractNum w:abstractNumId="3">
     <w:nsid w:val="35483AE9"/>
     <w:multiLevelType w:val="hybridMultilevel"/>
     <w:tmpl w:val="5AA84444"/>
@@ -1615,7 +2105,93 @@
       </w:pPr>
     </w:lvl>
   </w:abstractNum>
-  <w:abstractNum w:abstractNumId="3">
+  <w:abstractNum w:abstractNumId="4">
+    <w:nsid w:val="41F46CE2"/>
+    <w:multiLevelType w:val="hybridMultilevel"/>
+    <w:tmpl w:val="AE70AAE8"/>
+    <w:lvl w:ilvl="0" w:tplc="0409000F">
+      <w:start w:val="1"/>
+      <w:numFmt w:val="decimal"/>
+      <w:lvlText w:val="%1."/>
+      <w:lvlJc w:val="left"/>
+      <w:pPr>
+        <w:ind w:left="776" w:hanging="360"/>
+      </w:pPr>
+    </w:lvl>
+    <w:lvl w:ilvl="1" w:tplc="04090019" w:tentative="1">
+      <w:start w:val="1"/>
+      <w:numFmt w:val="lowerLetter"/>
+      <w:lvlText w:val="%2."/>
+      <w:lvlJc w:val="left"/>
+      <w:pPr>
+        <w:ind w:left="1496" w:hanging="360"/>
+      </w:pPr>
+    </w:lvl>
+    <w:lvl w:ilvl="2" w:tplc="0409001B" w:tentative="1">
+      <w:start w:val="1"/>
+      <w:numFmt w:val="lowerRoman"/>
+      <w:lvlText w:val="%3."/>
+      <w:lvlJc w:val="right"/>
+      <w:pPr>
+        <w:ind w:left="2216" w:hanging="180"/>
+      </w:pPr>
+    </w:lvl>
+    <w:lvl w:ilvl="3" w:tplc="0409000F" w:tentative="1">
+      <w:start w:val="1"/>
+      <w:numFmt w:val="decimal"/>
+      <w:lvlText w:val="%4."/>
+      <w:lvlJc w:val="left"/>
+      <w:pPr>
+        <w:ind w:left="2936" w:hanging="360"/>
+      </w:pPr>
+    </w:lvl>
+    <w:lvl w:ilvl="4" w:tplc="04090019" w:tentative="1">
+      <w:start w:val="1"/>
+      <w:numFmt w:val="lowerLetter"/>
+      <w:lvlText w:val="%5."/>
+      <w:lvlJc w:val="left"/>
+      <w:pPr>
+        <w:ind w:left="3656" w:hanging="360"/>
+      </w:pPr>
+    </w:lvl>
+    <w:lvl w:ilvl="5" w:tplc="0409001B" w:tentative="1">
+      <w:start w:val="1"/>
+      <w:numFmt w:val="lowerRoman"/>
+      <w:lvlText w:val="%6."/>
+      <w:lvlJc w:val="right"/>
+      <w:pPr>
+        <w:ind w:left="4376" w:hanging="180"/>
+      </w:pPr>
+    </w:lvl>
+    <w:lvl w:ilvl="6" w:tplc="0409000F" w:tentative="1">
+      <w:start w:val="1"/>
+      <w:numFmt w:val="decimal"/>
+      <w:lvlText w:val="%7."/>
+      <w:lvlJc w:val="left"/>
+      <w:pPr>
+        <w:ind w:left="5096" w:hanging="360"/>
+      </w:pPr>
+    </w:lvl>
+    <w:lvl w:ilvl="7" w:tplc="04090019" w:tentative="1">
+      <w:start w:val="1"/>
+      <w:numFmt w:val="lowerLetter"/>
+      <w:lvlText w:val="%8."/>
+      <w:lvlJc w:val="left"/>
+      <w:pPr>
+        <w:ind w:left="5816" w:hanging="360"/>
+      </w:pPr>
+    </w:lvl>
+    <w:lvl w:ilvl="8" w:tplc="0409001B" w:tentative="1">
+      <w:start w:val="1"/>
+      <w:numFmt w:val="lowerRoman"/>
+      <w:lvlText w:val="%9."/>
+      <w:lvlJc w:val="right"/>
+      <w:pPr>
+        <w:ind w:left="6536" w:hanging="180"/>
+      </w:pPr>
+    </w:lvl>
+  </w:abstractNum>
+  <w:abstractNum w:abstractNumId="5">
     <w:nsid w:val="4D07391B"/>
     <w:multiLevelType w:val="hybridMultilevel"/>
     <w:tmpl w:val="71F6898C"/>
@@ -1701,7 +2277,179 @@
       </w:pPr>
     </w:lvl>
   </w:abstractNum>
-  <w:abstractNum w:abstractNumId="4">
+  <w:abstractNum w:abstractNumId="6">
+    <w:nsid w:val="539A0169"/>
+    <w:multiLevelType w:val="hybridMultilevel"/>
+    <w:tmpl w:val="8D7E8F7E"/>
+    <w:lvl w:ilvl="0" w:tplc="0409000F">
+      <w:start w:val="1"/>
+      <w:numFmt w:val="decimal"/>
+      <w:lvlText w:val="%1."/>
+      <w:lvlJc w:val="left"/>
+      <w:pPr>
+        <w:ind w:left="3600" w:hanging="360"/>
+      </w:pPr>
+    </w:lvl>
+    <w:lvl w:ilvl="1" w:tplc="04090019" w:tentative="1">
+      <w:start w:val="1"/>
+      <w:numFmt w:val="lowerLetter"/>
+      <w:lvlText w:val="%2."/>
+      <w:lvlJc w:val="left"/>
+      <w:pPr>
+        <w:ind w:left="4320" w:hanging="360"/>
+      </w:pPr>
+    </w:lvl>
+    <w:lvl w:ilvl="2" w:tplc="0409001B" w:tentative="1">
+      <w:start w:val="1"/>
+      <w:numFmt w:val="lowerRoman"/>
+      <w:lvlText w:val="%3."/>
+      <w:lvlJc w:val="right"/>
+      <w:pPr>
+        <w:ind w:left="5040" w:hanging="180"/>
+      </w:pPr>
+    </w:lvl>
+    <w:lvl w:ilvl="3" w:tplc="0409000F" w:tentative="1">
+      <w:start w:val="1"/>
+      <w:numFmt w:val="decimal"/>
+      <w:lvlText w:val="%4."/>
+      <w:lvlJc w:val="left"/>
+      <w:pPr>
+        <w:ind w:left="5760" w:hanging="360"/>
+      </w:pPr>
+    </w:lvl>
+    <w:lvl w:ilvl="4" w:tplc="04090019" w:tentative="1">
+      <w:start w:val="1"/>
+      <w:numFmt w:val="lowerLetter"/>
+      <w:lvlText w:val="%5."/>
+      <w:lvlJc w:val="left"/>
+      <w:pPr>
+        <w:ind w:left="6480" w:hanging="360"/>
+      </w:pPr>
+    </w:lvl>
+    <w:lvl w:ilvl="5" w:tplc="0409001B" w:tentative="1">
+      <w:start w:val="1"/>
+      <w:numFmt w:val="lowerRoman"/>
+      <w:lvlText w:val="%6."/>
+      <w:lvlJc w:val="right"/>
+      <w:pPr>
+        <w:ind w:left="7200" w:hanging="180"/>
+      </w:pPr>
+    </w:lvl>
+    <w:lvl w:ilvl="6" w:tplc="0409000F" w:tentative="1">
+      <w:start w:val="1"/>
+      <w:numFmt w:val="decimal"/>
+      <w:lvlText w:val="%7."/>
+      <w:lvlJc w:val="left"/>
+      <w:pPr>
+        <w:ind w:left="7920" w:hanging="360"/>
+      </w:pPr>
+    </w:lvl>
+    <w:lvl w:ilvl="7" w:tplc="04090019" w:tentative="1">
+      <w:start w:val="1"/>
+      <w:numFmt w:val="lowerLetter"/>
+      <w:lvlText w:val="%8."/>
+      <w:lvlJc w:val="left"/>
+      <w:pPr>
+        <w:ind w:left="8640" w:hanging="360"/>
+      </w:pPr>
+    </w:lvl>
+    <w:lvl w:ilvl="8" w:tplc="0409001B" w:tentative="1">
+      <w:start w:val="1"/>
+      <w:numFmt w:val="lowerRoman"/>
+      <w:lvlText w:val="%9."/>
+      <w:lvlJc w:val="right"/>
+      <w:pPr>
+        <w:ind w:left="9360" w:hanging="180"/>
+      </w:pPr>
+    </w:lvl>
+  </w:abstractNum>
+  <w:abstractNum w:abstractNumId="7">
+    <w:nsid w:val="5A6A5670"/>
+    <w:multiLevelType w:val="hybridMultilevel"/>
+    <w:tmpl w:val="A11402FC"/>
+    <w:lvl w:ilvl="0" w:tplc="0409000F">
+      <w:start w:val="1"/>
+      <w:numFmt w:val="decimal"/>
+      <w:lvlText w:val="%1."/>
+      <w:lvlJc w:val="left"/>
+      <w:pPr>
+        <w:ind w:left="720" w:hanging="360"/>
+      </w:pPr>
+    </w:lvl>
+    <w:lvl w:ilvl="1" w:tplc="04090019" w:tentative="1">
+      <w:start w:val="1"/>
+      <w:numFmt w:val="lowerLetter"/>
+      <w:lvlText w:val="%2."/>
+      <w:lvlJc w:val="left"/>
+      <w:pPr>
+        <w:ind w:left="1440" w:hanging="360"/>
+      </w:pPr>
+    </w:lvl>
+    <w:lvl w:ilvl="2" w:tplc="0409001B" w:tentative="1">
+      <w:start w:val="1"/>
+      <w:numFmt w:val="lowerRoman"/>
+      <w:lvlText w:val="%3."/>
+      <w:lvlJc w:val="right"/>
+      <w:pPr>
+        <w:ind w:left="2160" w:hanging="180"/>
+      </w:pPr>
+    </w:lvl>
+    <w:lvl w:ilvl="3" w:tplc="0409000F" w:tentative="1">
+      <w:start w:val="1"/>
+      <w:numFmt w:val="decimal"/>
+      <w:lvlText w:val="%4."/>
+      <w:lvlJc w:val="left"/>
+      <w:pPr>
+        <w:ind w:left="2880" w:hanging="360"/>
+      </w:pPr>
+    </w:lvl>
+    <w:lvl w:ilvl="4" w:tplc="04090019" w:tentative="1">
+      <w:start w:val="1"/>
+      <w:numFmt w:val="lowerLetter"/>
+      <w:lvlText w:val="%5."/>
+      <w:lvlJc w:val="left"/>
+      <w:pPr>
+        <w:ind w:left="3600" w:hanging="360"/>
+      </w:pPr>
+    </w:lvl>
+    <w:lvl w:ilvl="5" w:tplc="0409001B" w:tentative="1">
+      <w:start w:val="1"/>
+      <w:numFmt w:val="lowerRoman"/>
+      <w:lvlText w:val="%6."/>
+      <w:lvlJc w:val="right"/>
+      <w:pPr>
+        <w:ind w:left="4320" w:hanging="180"/>
+      </w:pPr>
+    </w:lvl>
+    <w:lvl w:ilvl="6" w:tplc="0409000F" w:tentative="1">
+      <w:start w:val="1"/>
+      <w:numFmt w:val="decimal"/>
+      <w:lvlText w:val="%7."/>
+      <w:lvlJc w:val="left"/>
+      <w:pPr>
+        <w:ind w:left="5040" w:hanging="360"/>
+      </w:pPr>
+    </w:lvl>
+    <w:lvl w:ilvl="7" w:tplc="04090019" w:tentative="1">
+      <w:start w:val="1"/>
+      <w:numFmt w:val="lowerLetter"/>
+      <w:lvlText w:val="%8."/>
+      <w:lvlJc w:val="left"/>
+      <w:pPr>
+        <w:ind w:left="5760" w:hanging="360"/>
+      </w:pPr>
+    </w:lvl>
+    <w:lvl w:ilvl="8" w:tplc="0409001B" w:tentative="1">
+      <w:start w:val="1"/>
+      <w:numFmt w:val="lowerRoman"/>
+      <w:lvlText w:val="%9."/>
+      <w:lvlJc w:val="right"/>
+      <w:pPr>
+        <w:ind w:left="6480" w:hanging="180"/>
+      </w:pPr>
+    </w:lvl>
+  </w:abstractNum>
+  <w:abstractNum w:abstractNumId="8">
     <w:nsid w:val="5AA36D0F"/>
     <w:multiLevelType w:val="hybridMultilevel"/>
     <w:tmpl w:val="71F6898C"/>
@@ -1784,6 +2532,92 @@
       <w:lvlJc w:val="right"/>
       <w:pPr>
         <w:ind w:left="6480" w:hanging="180"/>
+      </w:pPr>
+    </w:lvl>
+  </w:abstractNum>
+  <w:abstractNum w:abstractNumId="9">
+    <w:nsid w:val="798C4E90"/>
+    <w:multiLevelType w:val="hybridMultilevel"/>
+    <w:tmpl w:val="76229A76"/>
+    <w:lvl w:ilvl="0" w:tplc="0409000F">
+      <w:start w:val="1"/>
+      <w:numFmt w:val="decimal"/>
+      <w:lvlText w:val="%1."/>
+      <w:lvlJc w:val="left"/>
+      <w:pPr>
+        <w:ind w:left="3600" w:hanging="360"/>
+      </w:pPr>
+    </w:lvl>
+    <w:lvl w:ilvl="1" w:tplc="04090019" w:tentative="1">
+      <w:start w:val="1"/>
+      <w:numFmt w:val="lowerLetter"/>
+      <w:lvlText w:val="%2."/>
+      <w:lvlJc w:val="left"/>
+      <w:pPr>
+        <w:ind w:left="4320" w:hanging="360"/>
+      </w:pPr>
+    </w:lvl>
+    <w:lvl w:ilvl="2" w:tplc="0409001B" w:tentative="1">
+      <w:start w:val="1"/>
+      <w:numFmt w:val="lowerRoman"/>
+      <w:lvlText w:val="%3."/>
+      <w:lvlJc w:val="right"/>
+      <w:pPr>
+        <w:ind w:left="5040" w:hanging="180"/>
+      </w:pPr>
+    </w:lvl>
+    <w:lvl w:ilvl="3" w:tplc="0409000F" w:tentative="1">
+      <w:start w:val="1"/>
+      <w:numFmt w:val="decimal"/>
+      <w:lvlText w:val="%4."/>
+      <w:lvlJc w:val="left"/>
+      <w:pPr>
+        <w:ind w:left="5760" w:hanging="360"/>
+      </w:pPr>
+    </w:lvl>
+    <w:lvl w:ilvl="4" w:tplc="04090019" w:tentative="1">
+      <w:start w:val="1"/>
+      <w:numFmt w:val="lowerLetter"/>
+      <w:lvlText w:val="%5."/>
+      <w:lvlJc w:val="left"/>
+      <w:pPr>
+        <w:ind w:left="6480" w:hanging="360"/>
+      </w:pPr>
+    </w:lvl>
+    <w:lvl w:ilvl="5" w:tplc="0409001B" w:tentative="1">
+      <w:start w:val="1"/>
+      <w:numFmt w:val="lowerRoman"/>
+      <w:lvlText w:val="%6."/>
+      <w:lvlJc w:val="right"/>
+      <w:pPr>
+        <w:ind w:left="7200" w:hanging="180"/>
+      </w:pPr>
+    </w:lvl>
+    <w:lvl w:ilvl="6" w:tplc="0409000F" w:tentative="1">
+      <w:start w:val="1"/>
+      <w:numFmt w:val="decimal"/>
+      <w:lvlText w:val="%7."/>
+      <w:lvlJc w:val="left"/>
+      <w:pPr>
+        <w:ind w:left="7920" w:hanging="360"/>
+      </w:pPr>
+    </w:lvl>
+    <w:lvl w:ilvl="7" w:tplc="04090019" w:tentative="1">
+      <w:start w:val="1"/>
+      <w:numFmt w:val="lowerLetter"/>
+      <w:lvlText w:val="%8."/>
+      <w:lvlJc w:val="left"/>
+      <w:pPr>
+        <w:ind w:left="8640" w:hanging="360"/>
+      </w:pPr>
+    </w:lvl>
+    <w:lvl w:ilvl="8" w:tplc="0409001B" w:tentative="1">
+      <w:start w:val="1"/>
+      <w:numFmt w:val="lowerRoman"/>
+      <w:lvlText w:val="%9."/>
+      <w:lvlJc w:val="right"/>
+      <w:pPr>
+        <w:ind w:left="9360" w:hanging="180"/>
       </w:pPr>
     </w:lvl>
   </w:abstractNum>
@@ -1794,13 +2628,28 @@
     <w:abstractNumId w:val="1"/>
   </w:num>
   <w:num w:numId="3">
+    <w:abstractNumId w:val="3"/>
+  </w:num>
+  <w:num w:numId="4">
+    <w:abstractNumId w:val="8"/>
+  </w:num>
+  <w:num w:numId="5">
+    <w:abstractNumId w:val="5"/>
+  </w:num>
+  <w:num w:numId="6">
+    <w:abstractNumId w:val="7"/>
+  </w:num>
+  <w:num w:numId="7">
+    <w:abstractNumId w:val="9"/>
+  </w:num>
+  <w:num w:numId="8">
     <w:abstractNumId w:val="2"/>
   </w:num>
-  <w:num w:numId="4">
+  <w:num w:numId="9">
+    <w:abstractNumId w:val="6"/>
+  </w:num>
+  <w:num w:numId="10">
     <w:abstractNumId w:val="4"/>
-  </w:num>
-  <w:num w:numId="5">
-    <w:abstractNumId w:val="3"/>
   </w:num>
 </w:numbering>
 </file>

</xml_diff>

<commit_message>
Used Case Activity Updated Again
Added Report Comment and View Teacher Database. Will need help with What
If (View Potential Grades)
</commit_message>
<xml_diff>
--- a/Documents/Use case.docx
+++ b/Documents/Use case.docx
@@ -19,8 +19,13 @@
     </w:p>
     <w:p>
       <w:r>
-        <w:t>Pre-condition: n/a</w:t>
-      </w:r>
+        <w:t xml:space="preserve">Pre-condition: </w:t>
+      </w:r>
+      <w:proofErr w:type="gramStart"/>
+      <w:r>
+        <w:t>n/a</w:t>
+      </w:r>
+      <w:proofErr w:type="gramEnd"/>
     </w:p>
     <w:p>
       <w:r>
@@ -848,6 +853,12 @@
       <w:r>
         <w:t>Description: Lets the student enter the teacher’s basic syllabus information</w:t>
       </w:r>
+      <w:r>
+        <w:t xml:space="preserve">. </w:t>
+      </w:r>
+      <w:r>
+        <w:t>Student is logged in.</w:t>
+      </w:r>
     </w:p>
     <w:p>
       <w:r>
@@ -1078,6 +1089,12 @@
       <w:r>
         <w:t>Pre-condition: The student’s syllabus information is already entered</w:t>
       </w:r>
+      <w:r>
+        <w:t xml:space="preserve">. </w:t>
+      </w:r>
+      <w:r>
+        <w:t>Student is logged in.</w:t>
+      </w:r>
     </w:p>
     <w:p>
       <w:r>
@@ -1281,6 +1298,9 @@
       <w:r>
         <w:t>Teacher has already been rated before and exists in database</w:t>
       </w:r>
+      <w:r>
+        <w:t>. Student is logged in.</w:t>
+      </w:r>
     </w:p>
     <w:p>
       <w:r>
@@ -1297,13 +1317,10 @@
         <w:ind w:left="720"/>
       </w:pPr>
       <w:r>
-        <w:t>S</w:t>
-      </w:r>
-      <w:r>
-        <w:t>tudent clicks on the “Rate Teacher</w:t>
-      </w:r>
-      <w:r>
-        <w:t>” button on the Account Home screen.</w:t>
+        <w:t>Student clicks on the “Rate Teacher” bu</w:t>
+      </w:r>
+      <w:r>
+        <w:t>tton on the Account Home screen</w:t>
       </w:r>
     </w:p>
     <w:p>
@@ -1316,10 +1333,7 @@
         <w:ind w:left="720"/>
       </w:pPr>
       <w:r>
-        <w:t>Window changes to the Rate Teacher</w:t>
-      </w:r>
-      <w:r>
-        <w:t xml:space="preserve"> screen</w:t>
+        <w:t>Window changes to the Rate Teacher screen</w:t>
       </w:r>
     </w:p>
     <w:p>
@@ -1572,13 +1586,59 @@
         </w:numPr>
       </w:pPr>
       <w:r>
-        <w:t xml:space="preserve">Window changes to the Rate Specific Teacher screen and continues at step </w:t>
-      </w:r>
+        <w:t>Window changes to the Rate Specific Teacher screen and continues at step 12</w:t>
+      </w:r>
+    </w:p>
+    <w:p>
+      <w:r>
+        <w:br w:type="page"/>
+      </w:r>
+    </w:p>
+    <w:p>
+      <w:r>
+        <w:lastRenderedPageBreak/>
+        <w:t>Name: View Potential Grades</w:t>
+      </w:r>
+    </w:p>
+    <w:p>
+      <w:pPr>
+        <w:ind w:left="1170" w:hanging="1170"/>
+      </w:pPr>
+      <w:r>
+        <w:t xml:space="preserve">Description: </w:t>
+      </w:r>
+      <w:r>
+        <w:t>Lets the student to see what grades they can potentially make to earn specific grades in his or her classes</w:t>
+      </w:r>
+    </w:p>
+    <w:p>
+      <w:r>
+        <w:t>Actor: Student</w:t>
+      </w:r>
+    </w:p>
+    <w:p>
+      <w:r>
+        <w:t xml:space="preserve">Pre-condition: </w:t>
+      </w:r>
+      <w:r>
+        <w:t>Student has previous grades entered. Student is logged in</w:t>
+      </w:r>
+    </w:p>
+    <w:p>
+      <w:r>
+        <w:t>Basic Flow:</w:t>
+      </w:r>
+    </w:p>
+    <w:p>
+      <w:pPr>
+        <w:pStyle w:val="ListParagraph"/>
+        <w:numPr>
+          <w:ilvl w:val="0"/>
+          <w:numId w:val="19"/>
+        </w:numPr>
+      </w:pPr>
       <w:bookmarkStart w:id="0" w:name="_GoBack"/>
       <w:bookmarkEnd w:id="0"/>
-      <w:r>
-        <w:t>12</w:t>
-      </w:r>
     </w:p>
     <w:p>
       <w:r>
@@ -1588,7 +1648,7 @@
     <w:p>
       <w:r>
         <w:lastRenderedPageBreak/>
-        <w:t>Name: View Potential Grades</w:t>
+        <w:t>Name: View Teacher Database</w:t>
       </w:r>
     </w:p>
     <w:p>
@@ -1599,7 +1659,7 @@
         <w:t xml:space="preserve">Description: </w:t>
       </w:r>
       <w:r>
-        <w:t>Lets the student to see what grades they can potentially make to earn specific grades in his or her classes</w:t>
+        <w:t>Allows the student to view a database of rated teachers</w:t>
       </w:r>
     </w:p>
     <w:p>
@@ -1611,14 +1671,324 @@
       <w:r>
         <w:t xml:space="preserve">Pre-condition: </w:t>
       </w:r>
+      <w:r>
+        <w:t xml:space="preserve">At least one teacher has been rated or one class’s information has been added. </w:t>
+      </w:r>
+      <w:r>
+        <w:t>Student is logged in.</w:t>
+      </w:r>
     </w:p>
     <w:p>
       <w:r>
         <w:t>Basic Flow:</w:t>
       </w:r>
     </w:p>
-    <w:p/>
-    <w:p>
+    <w:p>
+      <w:pPr>
+        <w:pStyle w:val="ListParagraph"/>
+        <w:numPr>
+          <w:ilvl w:val="0"/>
+          <w:numId w:val="11"/>
+        </w:numPr>
+      </w:pPr>
+      <w:r>
+        <w:t xml:space="preserve">Student clicks the “View Teachers” button on the Account Home </w:t>
+      </w:r>
+      <w:r>
+        <w:t>screen</w:t>
+      </w:r>
+    </w:p>
+    <w:p>
+      <w:pPr>
+        <w:pStyle w:val="ListParagraph"/>
+        <w:numPr>
+          <w:ilvl w:val="0"/>
+          <w:numId w:val="11"/>
+        </w:numPr>
+      </w:pPr>
+      <w:r>
+        <w:t>Window changes to the View Teacher Database screen</w:t>
+      </w:r>
+    </w:p>
+    <w:p>
+      <w:pPr>
+        <w:pStyle w:val="ListParagraph"/>
+        <w:numPr>
+          <w:ilvl w:val="0"/>
+          <w:numId w:val="11"/>
+        </w:numPr>
+      </w:pPr>
+      <w:r>
+        <w:t xml:space="preserve">Student scrolls through a list of majors similar to </w:t>
+      </w:r>
+      <w:proofErr w:type="spellStart"/>
+      <w:r>
+        <w:t>MyBama</w:t>
+      </w:r>
+      <w:proofErr w:type="spellEnd"/>
+      <w:r>
+        <w:t xml:space="preserve"> and clicks one</w:t>
+      </w:r>
+    </w:p>
+    <w:p>
+      <w:pPr>
+        <w:pStyle w:val="ListParagraph"/>
+        <w:numPr>
+          <w:ilvl w:val="0"/>
+          <w:numId w:val="11"/>
+        </w:numPr>
+      </w:pPr>
+      <w:r>
+        <w:t>Student clicks on the “Search” button</w:t>
+      </w:r>
+    </w:p>
+    <w:p>
+      <w:pPr>
+        <w:pStyle w:val="ListParagraph"/>
+        <w:numPr>
+          <w:ilvl w:val="0"/>
+          <w:numId w:val="11"/>
+        </w:numPr>
+      </w:pPr>
+      <w:r>
+        <w:t xml:space="preserve">Window </w:t>
+      </w:r>
+      <w:r>
+        <w:t>updates to show a list of the major’s registered classes</w:t>
+      </w:r>
+    </w:p>
+    <w:p>
+      <w:pPr>
+        <w:pStyle w:val="ListParagraph"/>
+        <w:numPr>
+          <w:ilvl w:val="0"/>
+          <w:numId w:val="11"/>
+        </w:numPr>
+      </w:pPr>
+      <w:r>
+        <w:t xml:space="preserve">Student scrolls through a list of </w:t>
+      </w:r>
+      <w:r>
+        <w:t>that</w:t>
+      </w:r>
+      <w:r>
+        <w:t xml:space="preserve"> major’s classes and clicks one</w:t>
+      </w:r>
+    </w:p>
+    <w:p>
+      <w:pPr>
+        <w:pStyle w:val="ListParagraph"/>
+        <w:numPr>
+          <w:ilvl w:val="0"/>
+          <w:numId w:val="11"/>
+        </w:numPr>
+      </w:pPr>
+      <w:r>
+        <w:t>Student clicks the “Search” button</w:t>
+      </w:r>
+    </w:p>
+    <w:p>
+      <w:pPr>
+        <w:pStyle w:val="ListParagraph"/>
+        <w:numPr>
+          <w:ilvl w:val="0"/>
+          <w:numId w:val="11"/>
+        </w:numPr>
+      </w:pPr>
+      <w:r>
+        <w:t>Window updates to show a list of registered teachers the previously taught that class</w:t>
+      </w:r>
+    </w:p>
+    <w:p>
+      <w:pPr>
+        <w:pStyle w:val="ListParagraph"/>
+        <w:numPr>
+          <w:ilvl w:val="0"/>
+          <w:numId w:val="11"/>
+        </w:numPr>
+      </w:pPr>
+      <w:r>
+        <w:t>Student scrolls through the list of teachers and clicks one</w:t>
+      </w:r>
+    </w:p>
+    <w:p>
+      <w:pPr>
+        <w:pStyle w:val="ListParagraph"/>
+        <w:numPr>
+          <w:ilvl w:val="0"/>
+          <w:numId w:val="11"/>
+        </w:numPr>
+      </w:pPr>
+      <w:r>
+        <w:t>Student clicks the “Show Review” button</w:t>
+      </w:r>
+    </w:p>
+    <w:p>
+      <w:pPr>
+        <w:pStyle w:val="ListParagraph"/>
+        <w:numPr>
+          <w:ilvl w:val="0"/>
+          <w:numId w:val="11"/>
+        </w:numPr>
+      </w:pPr>
+      <w:r>
+        <w:t>Window changes to a screen containing the specific teacher’s ratings</w:t>
+      </w:r>
+    </w:p>
+    <w:p>
+      <w:pPr>
+        <w:pStyle w:val="ListParagraph"/>
+        <w:numPr>
+          <w:ilvl w:val="0"/>
+          <w:numId w:val="11"/>
+        </w:numPr>
+      </w:pPr>
+      <w:r>
+        <w:t>Student clicks the “Back” button</w:t>
+      </w:r>
+    </w:p>
+    <w:p>
+      <w:pPr>
+        <w:pStyle w:val="ListParagraph"/>
+        <w:numPr>
+          <w:ilvl w:val="0"/>
+          <w:numId w:val="11"/>
+        </w:numPr>
+      </w:pPr>
+      <w:r>
+        <w:t>Window changes to the Account Home screen</w:t>
+      </w:r>
+    </w:p>
+    <w:p>
+      <w:r>
+        <w:t>Alternative Flow:</w:t>
+      </w:r>
+    </w:p>
+    <w:p>
+      <w:r>
+        <w:t>3.1</w:t>
+      </w:r>
+      <w:r>
+        <w:tab/>
+        <w:t>Student wishes to search for a specific teacher’s name instead of searching via courses</w:t>
+      </w:r>
+    </w:p>
+    <w:p>
+      <w:pPr>
+        <w:pStyle w:val="ListParagraph"/>
+        <w:numPr>
+          <w:ilvl w:val="0"/>
+          <w:numId w:val="14"/>
+        </w:numPr>
+      </w:pPr>
+      <w:r>
+        <w:t>Students clicks on the “search teacher field”</w:t>
+      </w:r>
+    </w:p>
+    <w:p>
+      <w:pPr>
+        <w:pStyle w:val="ListParagraph"/>
+        <w:numPr>
+          <w:ilvl w:val="0"/>
+          <w:numId w:val="14"/>
+        </w:numPr>
+      </w:pPr>
+      <w:r>
+        <w:t>Keyboard appears</w:t>
+      </w:r>
+    </w:p>
+    <w:p>
+      <w:pPr>
+        <w:pStyle w:val="ListParagraph"/>
+        <w:numPr>
+          <w:ilvl w:val="0"/>
+          <w:numId w:val="14"/>
+        </w:numPr>
+      </w:pPr>
+      <w:r>
+        <w:t>Student enters the teacher’s name</w:t>
+      </w:r>
+    </w:p>
+    <w:p>
+      <w:pPr>
+        <w:pStyle w:val="ListParagraph"/>
+        <w:numPr>
+          <w:ilvl w:val="0"/>
+          <w:numId w:val="14"/>
+        </w:numPr>
+      </w:pPr>
+      <w:r>
+        <w:t>Keyboard goes away</w:t>
+      </w:r>
+    </w:p>
+    <w:p>
+      <w:pPr>
+        <w:pStyle w:val="ListParagraph"/>
+        <w:numPr>
+          <w:ilvl w:val="0"/>
+          <w:numId w:val="14"/>
+        </w:numPr>
+      </w:pPr>
+      <w:r>
+        <w:t>Student clicks the “Search” button</w:t>
+      </w:r>
+    </w:p>
+    <w:p>
+      <w:pPr>
+        <w:pStyle w:val="ListParagraph"/>
+        <w:numPr>
+          <w:ilvl w:val="0"/>
+          <w:numId w:val="14"/>
+        </w:numPr>
+      </w:pPr>
+      <w:r>
+        <w:t xml:space="preserve">Window updates to show a </w:t>
+      </w:r>
+      <w:r>
+        <w:t>list of registered teachers that contain the same name</w:t>
+      </w:r>
+    </w:p>
+    <w:p>
+      <w:pPr>
+        <w:pStyle w:val="ListParagraph"/>
+        <w:numPr>
+          <w:ilvl w:val="0"/>
+          <w:numId w:val="14"/>
+        </w:numPr>
+      </w:pPr>
+      <w:r>
+        <w:t>Continue at step 9</w:t>
+      </w:r>
+    </w:p>
+    <w:p>
+      <w:pPr>
+        <w:ind w:left="360"/>
+      </w:pPr>
+      <w:r>
+        <w:t>5.1 No teacher exists</w:t>
+      </w:r>
+    </w:p>
+    <w:p>
+      <w:pPr>
+        <w:pStyle w:val="ListParagraph"/>
+        <w:numPr>
+          <w:ilvl w:val="0"/>
+          <w:numId w:val="15"/>
+        </w:numPr>
+      </w:pPr>
+      <w:r>
+        <w:t>Student clicks the “Back” button or proceeds to search the normal way</w:t>
+      </w:r>
+    </w:p>
+    <w:p>
+      <w:pPr>
+        <w:pStyle w:val="ListParagraph"/>
+        <w:numPr>
+          <w:ilvl w:val="0"/>
+          <w:numId w:val="13"/>
+        </w:numPr>
+        <w:ind w:left="720"/>
+      </w:pPr>
       <w:r>
         <w:br w:type="page"/>
       </w:r>
@@ -1626,10 +1996,7 @@
     <w:p>
       <w:r>
         <w:lastRenderedPageBreak/>
-        <w:t xml:space="preserve">Name: View </w:t>
-      </w:r>
-      <w:r>
-        <w:t>Teacher Database</w:t>
+        <w:t>Name: Report Comment</w:t>
       </w:r>
     </w:p>
     <w:p>
@@ -1637,21 +2004,27 @@
         <w:ind w:left="1170" w:hanging="1170"/>
       </w:pPr>
       <w:r>
-        <w:t xml:space="preserve">Description: </w:t>
-      </w:r>
-      <w:r>
-        <w:t>Allows the student to view a database of rated teachers</w:t>
+        <w:t>Description: Allows the student to report crude or incorrect comments about teachers</w:t>
       </w:r>
     </w:p>
     <w:p>
       <w:r>
         <w:t>Actor: Student</w:t>
       </w:r>
+      <w:r>
+        <w:t>, System</w:t>
+      </w:r>
     </w:p>
     <w:p>
       <w:r>
         <w:t xml:space="preserve">Pre-condition: </w:t>
       </w:r>
+      <w:r>
+        <w:t>Student is already on the specific teacher’s rating window</w:t>
+      </w:r>
+      <w:r>
+        <w:t>. Student is logged in</w:t>
+      </w:r>
     </w:p>
     <w:p>
       <w:r>
@@ -1659,46 +2032,114 @@
       </w:r>
     </w:p>
     <w:p>
-      <w:r>
-        <w:br w:type="page"/>
-      </w:r>
-    </w:p>
-    <w:p>
-      <w:r>
-        <w:lastRenderedPageBreak/>
-        <w:t xml:space="preserve">Name: </w:t>
-      </w:r>
-      <w:r>
-        <w:t>Report Comment</w:t>
-      </w:r>
-    </w:p>
-    <w:p>
-      <w:pPr>
-        <w:ind w:left="1170" w:hanging="1170"/>
-      </w:pPr>
-      <w:r>
-        <w:t xml:space="preserve">Description: </w:t>
-      </w:r>
-      <w:r>
-        <w:t>Allows the student to report crude or incorrect comments about teachers</w:t>
-      </w:r>
-    </w:p>
-    <w:p>
-      <w:r>
-        <w:t>Actor: Student</w:t>
-      </w:r>
-    </w:p>
-    <w:p>
-      <w:r>
-        <w:t xml:space="preserve">Pre-condition: </w:t>
-      </w:r>
-    </w:p>
-    <w:p>
-      <w:r>
-        <w:t>Basic Flow:</w:t>
-      </w:r>
-    </w:p>
-    <w:p/>
+      <w:pPr>
+        <w:pStyle w:val="ListParagraph"/>
+        <w:numPr>
+          <w:ilvl w:val="0"/>
+          <w:numId w:val="16"/>
+        </w:numPr>
+      </w:pPr>
+      <w:r>
+        <w:t>Student clicks the report icon next to a comment to be reported</w:t>
+      </w:r>
+    </w:p>
+    <w:p>
+      <w:pPr>
+        <w:pStyle w:val="ListParagraph"/>
+        <w:numPr>
+          <w:ilvl w:val="0"/>
+          <w:numId w:val="16"/>
+        </w:numPr>
+      </w:pPr>
+      <w:r>
+        <w:t>A notification appears asking if the student is sure they want to report the comment</w:t>
+      </w:r>
+    </w:p>
+    <w:p>
+      <w:pPr>
+        <w:pStyle w:val="ListParagraph"/>
+        <w:numPr>
+          <w:ilvl w:val="0"/>
+          <w:numId w:val="16"/>
+        </w:numPr>
+      </w:pPr>
+      <w:r>
+        <w:t>Student clicks the “Yes” button</w:t>
+      </w:r>
+    </w:p>
+    <w:p>
+      <w:pPr>
+        <w:pStyle w:val="ListParagraph"/>
+        <w:numPr>
+          <w:ilvl w:val="0"/>
+          <w:numId w:val="16"/>
+        </w:numPr>
+      </w:pPr>
+      <w:r>
+        <w:t>Notification disappears</w:t>
+      </w:r>
+    </w:p>
+    <w:p>
+      <w:pPr>
+        <w:pStyle w:val="ListParagraph"/>
+        <w:numPr>
+          <w:ilvl w:val="0"/>
+          <w:numId w:val="16"/>
+        </w:numPr>
+      </w:pPr>
+      <w:r>
+        <w:t>The system increments the number of reports that comment had</w:t>
+      </w:r>
+      <w:r>
+        <w:t xml:space="preserve"> and ties the student’s email account to it in order to ensure multiple reporting of the same comment</w:t>
+      </w:r>
+    </w:p>
+    <w:p>
+      <w:pPr>
+        <w:pStyle w:val="ListParagraph"/>
+        <w:numPr>
+          <w:ilvl w:val="0"/>
+          <w:numId w:val="16"/>
+        </w:numPr>
+      </w:pPr>
+      <w:r>
+        <w:t>If the number of reports equals 5 then the comment disappears</w:t>
+      </w:r>
+    </w:p>
+    <w:p>
+      <w:r>
+        <w:t>Alternative Flow:</w:t>
+      </w:r>
+    </w:p>
+    <w:p>
+      <w:r>
+        <w:t>3.1 Student does not want to report comment</w:t>
+      </w:r>
+    </w:p>
+    <w:p>
+      <w:pPr>
+        <w:pStyle w:val="ListParagraph"/>
+        <w:numPr>
+          <w:ilvl w:val="0"/>
+          <w:numId w:val="18"/>
+        </w:numPr>
+      </w:pPr>
+      <w:r>
+        <w:t>Student clicks the “No” button</w:t>
+      </w:r>
+    </w:p>
+    <w:p>
+      <w:pPr>
+        <w:pStyle w:val="ListParagraph"/>
+        <w:numPr>
+          <w:ilvl w:val="0"/>
+          <w:numId w:val="18"/>
+        </w:numPr>
+      </w:pPr>
+      <w:r>
+        <w:t>Notification disappears</w:t>
+      </w:r>
+    </w:p>
     <w:sectPr>
       <w:pgSz w:w="12240" w:h="15840"/>
       <w:pgMar w:top="1440" w:right="1440" w:bottom="1440" w:left="1440" w:header="720" w:footer="720" w:gutter="0"/>
@@ -1848,6 +2289,267 @@
     </w:lvl>
   </w:abstractNum>
   <w:abstractNum w:abstractNumId="1">
+    <w:nsid w:val="0EC722E9"/>
+    <w:multiLevelType w:val="hybridMultilevel"/>
+    <w:tmpl w:val="74B4B79E"/>
+    <w:lvl w:ilvl="0" w:tplc="0409000F">
+      <w:start w:val="1"/>
+      <w:numFmt w:val="decimal"/>
+      <w:lvlText w:val="%1."/>
+      <w:lvlJc w:val="left"/>
+      <w:pPr>
+        <w:ind w:left="720" w:hanging="360"/>
+      </w:pPr>
+      <w:rPr>
+        <w:rFonts w:hint="default"/>
+      </w:rPr>
+    </w:lvl>
+    <w:lvl w:ilvl="1" w:tplc="04090019" w:tentative="1">
+      <w:start w:val="1"/>
+      <w:numFmt w:val="lowerLetter"/>
+      <w:lvlText w:val="%2."/>
+      <w:lvlJc w:val="left"/>
+      <w:pPr>
+        <w:ind w:left="1440" w:hanging="360"/>
+      </w:pPr>
+    </w:lvl>
+    <w:lvl w:ilvl="2" w:tplc="0409001B" w:tentative="1">
+      <w:start w:val="1"/>
+      <w:numFmt w:val="lowerRoman"/>
+      <w:lvlText w:val="%3."/>
+      <w:lvlJc w:val="right"/>
+      <w:pPr>
+        <w:ind w:left="2160" w:hanging="180"/>
+      </w:pPr>
+    </w:lvl>
+    <w:lvl w:ilvl="3" w:tplc="0409000F" w:tentative="1">
+      <w:start w:val="1"/>
+      <w:numFmt w:val="decimal"/>
+      <w:lvlText w:val="%4."/>
+      <w:lvlJc w:val="left"/>
+      <w:pPr>
+        <w:ind w:left="2880" w:hanging="360"/>
+      </w:pPr>
+    </w:lvl>
+    <w:lvl w:ilvl="4" w:tplc="04090019" w:tentative="1">
+      <w:start w:val="1"/>
+      <w:numFmt w:val="lowerLetter"/>
+      <w:lvlText w:val="%5."/>
+      <w:lvlJc w:val="left"/>
+      <w:pPr>
+        <w:ind w:left="3600" w:hanging="360"/>
+      </w:pPr>
+    </w:lvl>
+    <w:lvl w:ilvl="5" w:tplc="0409001B" w:tentative="1">
+      <w:start w:val="1"/>
+      <w:numFmt w:val="lowerRoman"/>
+      <w:lvlText w:val="%6."/>
+      <w:lvlJc w:val="right"/>
+      <w:pPr>
+        <w:ind w:left="4320" w:hanging="180"/>
+      </w:pPr>
+    </w:lvl>
+    <w:lvl w:ilvl="6" w:tplc="0409000F" w:tentative="1">
+      <w:start w:val="1"/>
+      <w:numFmt w:val="decimal"/>
+      <w:lvlText w:val="%7."/>
+      <w:lvlJc w:val="left"/>
+      <w:pPr>
+        <w:ind w:left="5040" w:hanging="360"/>
+      </w:pPr>
+    </w:lvl>
+    <w:lvl w:ilvl="7" w:tplc="04090019" w:tentative="1">
+      <w:start w:val="1"/>
+      <w:numFmt w:val="lowerLetter"/>
+      <w:lvlText w:val="%8."/>
+      <w:lvlJc w:val="left"/>
+      <w:pPr>
+        <w:ind w:left="5760" w:hanging="360"/>
+      </w:pPr>
+    </w:lvl>
+    <w:lvl w:ilvl="8" w:tplc="0409001B" w:tentative="1">
+      <w:start w:val="1"/>
+      <w:numFmt w:val="lowerRoman"/>
+      <w:lvlText w:val="%9."/>
+      <w:lvlJc w:val="right"/>
+      <w:pPr>
+        <w:ind w:left="6480" w:hanging="180"/>
+      </w:pPr>
+    </w:lvl>
+  </w:abstractNum>
+  <w:abstractNum w:abstractNumId="2">
+    <w:nsid w:val="0EFB5A81"/>
+    <w:multiLevelType w:val="hybridMultilevel"/>
+    <w:tmpl w:val="99B89D92"/>
+    <w:lvl w:ilvl="0" w:tplc="0409000F">
+      <w:start w:val="1"/>
+      <w:numFmt w:val="decimal"/>
+      <w:lvlText w:val="%1."/>
+      <w:lvlJc w:val="left"/>
+      <w:pPr>
+        <w:ind w:left="720" w:hanging="360"/>
+      </w:pPr>
+    </w:lvl>
+    <w:lvl w:ilvl="1" w:tplc="04090019" w:tentative="1">
+      <w:start w:val="1"/>
+      <w:numFmt w:val="lowerLetter"/>
+      <w:lvlText w:val="%2."/>
+      <w:lvlJc w:val="left"/>
+      <w:pPr>
+        <w:ind w:left="1440" w:hanging="360"/>
+      </w:pPr>
+    </w:lvl>
+    <w:lvl w:ilvl="2" w:tplc="0409001B" w:tentative="1">
+      <w:start w:val="1"/>
+      <w:numFmt w:val="lowerRoman"/>
+      <w:lvlText w:val="%3."/>
+      <w:lvlJc w:val="right"/>
+      <w:pPr>
+        <w:ind w:left="2160" w:hanging="180"/>
+      </w:pPr>
+    </w:lvl>
+    <w:lvl w:ilvl="3" w:tplc="0409000F" w:tentative="1">
+      <w:start w:val="1"/>
+      <w:numFmt w:val="decimal"/>
+      <w:lvlText w:val="%4."/>
+      <w:lvlJc w:val="left"/>
+      <w:pPr>
+        <w:ind w:left="2880" w:hanging="360"/>
+      </w:pPr>
+    </w:lvl>
+    <w:lvl w:ilvl="4" w:tplc="04090019" w:tentative="1">
+      <w:start w:val="1"/>
+      <w:numFmt w:val="lowerLetter"/>
+      <w:lvlText w:val="%5."/>
+      <w:lvlJc w:val="left"/>
+      <w:pPr>
+        <w:ind w:left="3600" w:hanging="360"/>
+      </w:pPr>
+    </w:lvl>
+    <w:lvl w:ilvl="5" w:tplc="0409001B" w:tentative="1">
+      <w:start w:val="1"/>
+      <w:numFmt w:val="lowerRoman"/>
+      <w:lvlText w:val="%6."/>
+      <w:lvlJc w:val="right"/>
+      <w:pPr>
+        <w:ind w:left="4320" w:hanging="180"/>
+      </w:pPr>
+    </w:lvl>
+    <w:lvl w:ilvl="6" w:tplc="0409000F" w:tentative="1">
+      <w:start w:val="1"/>
+      <w:numFmt w:val="decimal"/>
+      <w:lvlText w:val="%7."/>
+      <w:lvlJc w:val="left"/>
+      <w:pPr>
+        <w:ind w:left="5040" w:hanging="360"/>
+      </w:pPr>
+    </w:lvl>
+    <w:lvl w:ilvl="7" w:tplc="04090019" w:tentative="1">
+      <w:start w:val="1"/>
+      <w:numFmt w:val="lowerLetter"/>
+      <w:lvlText w:val="%8."/>
+      <w:lvlJc w:val="left"/>
+      <w:pPr>
+        <w:ind w:left="5760" w:hanging="360"/>
+      </w:pPr>
+    </w:lvl>
+    <w:lvl w:ilvl="8" w:tplc="0409001B" w:tentative="1">
+      <w:start w:val="1"/>
+      <w:numFmt w:val="lowerRoman"/>
+      <w:lvlText w:val="%9."/>
+      <w:lvlJc w:val="right"/>
+      <w:pPr>
+        <w:ind w:left="6480" w:hanging="180"/>
+      </w:pPr>
+    </w:lvl>
+  </w:abstractNum>
+  <w:abstractNum w:abstractNumId="3">
+    <w:nsid w:val="111A47C4"/>
+    <w:multiLevelType w:val="hybridMultilevel"/>
+    <w:tmpl w:val="C0061CC2"/>
+    <w:lvl w:ilvl="0" w:tplc="0409000F">
+      <w:start w:val="1"/>
+      <w:numFmt w:val="decimal"/>
+      <w:lvlText w:val="%1."/>
+      <w:lvlJc w:val="left"/>
+      <w:pPr>
+        <w:ind w:left="720" w:hanging="360"/>
+      </w:pPr>
+    </w:lvl>
+    <w:lvl w:ilvl="1" w:tplc="04090019" w:tentative="1">
+      <w:start w:val="1"/>
+      <w:numFmt w:val="lowerLetter"/>
+      <w:lvlText w:val="%2."/>
+      <w:lvlJc w:val="left"/>
+      <w:pPr>
+        <w:ind w:left="1440" w:hanging="360"/>
+      </w:pPr>
+    </w:lvl>
+    <w:lvl w:ilvl="2" w:tplc="0409001B" w:tentative="1">
+      <w:start w:val="1"/>
+      <w:numFmt w:val="lowerRoman"/>
+      <w:lvlText w:val="%3."/>
+      <w:lvlJc w:val="right"/>
+      <w:pPr>
+        <w:ind w:left="2160" w:hanging="180"/>
+      </w:pPr>
+    </w:lvl>
+    <w:lvl w:ilvl="3" w:tplc="0409000F" w:tentative="1">
+      <w:start w:val="1"/>
+      <w:numFmt w:val="decimal"/>
+      <w:lvlText w:val="%4."/>
+      <w:lvlJc w:val="left"/>
+      <w:pPr>
+        <w:ind w:left="2880" w:hanging="360"/>
+      </w:pPr>
+    </w:lvl>
+    <w:lvl w:ilvl="4" w:tplc="04090019" w:tentative="1">
+      <w:start w:val="1"/>
+      <w:numFmt w:val="lowerLetter"/>
+      <w:lvlText w:val="%5."/>
+      <w:lvlJc w:val="left"/>
+      <w:pPr>
+        <w:ind w:left="3600" w:hanging="360"/>
+      </w:pPr>
+    </w:lvl>
+    <w:lvl w:ilvl="5" w:tplc="0409001B" w:tentative="1">
+      <w:start w:val="1"/>
+      <w:numFmt w:val="lowerRoman"/>
+      <w:lvlText w:val="%6."/>
+      <w:lvlJc w:val="right"/>
+      <w:pPr>
+        <w:ind w:left="4320" w:hanging="180"/>
+      </w:pPr>
+    </w:lvl>
+    <w:lvl w:ilvl="6" w:tplc="0409000F" w:tentative="1">
+      <w:start w:val="1"/>
+      <w:numFmt w:val="decimal"/>
+      <w:lvlText w:val="%7."/>
+      <w:lvlJc w:val="left"/>
+      <w:pPr>
+        <w:ind w:left="5040" w:hanging="360"/>
+      </w:pPr>
+    </w:lvl>
+    <w:lvl w:ilvl="7" w:tplc="04090019" w:tentative="1">
+      <w:start w:val="1"/>
+      <w:numFmt w:val="lowerLetter"/>
+      <w:lvlText w:val="%8."/>
+      <w:lvlJc w:val="left"/>
+      <w:pPr>
+        <w:ind w:left="5760" w:hanging="360"/>
+      </w:pPr>
+    </w:lvl>
+    <w:lvl w:ilvl="8" w:tplc="0409001B" w:tentative="1">
+      <w:start w:val="1"/>
+      <w:numFmt w:val="lowerRoman"/>
+      <w:lvlText w:val="%9."/>
+      <w:lvlJc w:val="right"/>
+      <w:pPr>
+        <w:ind w:left="6480" w:hanging="180"/>
+      </w:pPr>
+    </w:lvl>
+  </w:abstractNum>
+  <w:abstractNum w:abstractNumId="4">
     <w:nsid w:val="126C6D23"/>
     <w:multiLevelType w:val="hybridMultilevel"/>
     <w:tmpl w:val="2EE697D6"/>
@@ -1933,7 +2635,93 @@
       </w:pPr>
     </w:lvl>
   </w:abstractNum>
-  <w:abstractNum w:abstractNumId="2">
+  <w:abstractNum w:abstractNumId="5">
+    <w:nsid w:val="133B72EB"/>
+    <w:multiLevelType w:val="hybridMultilevel"/>
+    <w:tmpl w:val="0474171E"/>
+    <w:lvl w:ilvl="0" w:tplc="0409000F">
+      <w:start w:val="1"/>
+      <w:numFmt w:val="decimal"/>
+      <w:lvlText w:val="%1."/>
+      <w:lvlJc w:val="left"/>
+      <w:pPr>
+        <w:ind w:left="1080" w:hanging="360"/>
+      </w:pPr>
+    </w:lvl>
+    <w:lvl w:ilvl="1" w:tplc="04090019" w:tentative="1">
+      <w:start w:val="1"/>
+      <w:numFmt w:val="lowerLetter"/>
+      <w:lvlText w:val="%2."/>
+      <w:lvlJc w:val="left"/>
+      <w:pPr>
+        <w:ind w:left="1800" w:hanging="360"/>
+      </w:pPr>
+    </w:lvl>
+    <w:lvl w:ilvl="2" w:tplc="0409001B" w:tentative="1">
+      <w:start w:val="1"/>
+      <w:numFmt w:val="lowerRoman"/>
+      <w:lvlText w:val="%3."/>
+      <w:lvlJc w:val="right"/>
+      <w:pPr>
+        <w:ind w:left="2520" w:hanging="180"/>
+      </w:pPr>
+    </w:lvl>
+    <w:lvl w:ilvl="3" w:tplc="0409000F" w:tentative="1">
+      <w:start w:val="1"/>
+      <w:numFmt w:val="decimal"/>
+      <w:lvlText w:val="%4."/>
+      <w:lvlJc w:val="left"/>
+      <w:pPr>
+        <w:ind w:left="3240" w:hanging="360"/>
+      </w:pPr>
+    </w:lvl>
+    <w:lvl w:ilvl="4" w:tplc="04090019" w:tentative="1">
+      <w:start w:val="1"/>
+      <w:numFmt w:val="lowerLetter"/>
+      <w:lvlText w:val="%5."/>
+      <w:lvlJc w:val="left"/>
+      <w:pPr>
+        <w:ind w:left="3960" w:hanging="360"/>
+      </w:pPr>
+    </w:lvl>
+    <w:lvl w:ilvl="5" w:tplc="0409001B" w:tentative="1">
+      <w:start w:val="1"/>
+      <w:numFmt w:val="lowerRoman"/>
+      <w:lvlText w:val="%6."/>
+      <w:lvlJc w:val="right"/>
+      <w:pPr>
+        <w:ind w:left="4680" w:hanging="180"/>
+      </w:pPr>
+    </w:lvl>
+    <w:lvl w:ilvl="6" w:tplc="0409000F" w:tentative="1">
+      <w:start w:val="1"/>
+      <w:numFmt w:val="decimal"/>
+      <w:lvlText w:val="%7."/>
+      <w:lvlJc w:val="left"/>
+      <w:pPr>
+        <w:ind w:left="5400" w:hanging="360"/>
+      </w:pPr>
+    </w:lvl>
+    <w:lvl w:ilvl="7" w:tplc="04090019" w:tentative="1">
+      <w:start w:val="1"/>
+      <w:numFmt w:val="lowerLetter"/>
+      <w:lvlText w:val="%8."/>
+      <w:lvlJc w:val="left"/>
+      <w:pPr>
+        <w:ind w:left="6120" w:hanging="360"/>
+      </w:pPr>
+    </w:lvl>
+    <w:lvl w:ilvl="8" w:tplc="0409001B" w:tentative="1">
+      <w:start w:val="1"/>
+      <w:numFmt w:val="lowerRoman"/>
+      <w:lvlText w:val="%9."/>
+      <w:lvlJc w:val="right"/>
+      <w:pPr>
+        <w:ind w:left="6840" w:hanging="180"/>
+      </w:pPr>
+    </w:lvl>
+  </w:abstractNum>
+  <w:abstractNum w:abstractNumId="6">
     <w:nsid w:val="16E32DC6"/>
     <w:multiLevelType w:val="hybridMultilevel"/>
     <w:tmpl w:val="75666548"/>
@@ -2019,7 +2807,93 @@
       </w:pPr>
     </w:lvl>
   </w:abstractNum>
-  <w:abstractNum w:abstractNumId="3">
+  <w:abstractNum w:abstractNumId="7">
+    <w:nsid w:val="323846AD"/>
+    <w:multiLevelType w:val="hybridMultilevel"/>
+    <w:tmpl w:val="34B690A2"/>
+    <w:lvl w:ilvl="0" w:tplc="0409000F">
+      <w:start w:val="1"/>
+      <w:numFmt w:val="decimal"/>
+      <w:lvlText w:val="%1."/>
+      <w:lvlJc w:val="left"/>
+      <w:pPr>
+        <w:ind w:left="3600" w:hanging="360"/>
+      </w:pPr>
+    </w:lvl>
+    <w:lvl w:ilvl="1" w:tplc="04090019" w:tentative="1">
+      <w:start w:val="1"/>
+      <w:numFmt w:val="lowerLetter"/>
+      <w:lvlText w:val="%2."/>
+      <w:lvlJc w:val="left"/>
+      <w:pPr>
+        <w:ind w:left="4320" w:hanging="360"/>
+      </w:pPr>
+    </w:lvl>
+    <w:lvl w:ilvl="2" w:tplc="0409001B" w:tentative="1">
+      <w:start w:val="1"/>
+      <w:numFmt w:val="lowerRoman"/>
+      <w:lvlText w:val="%3."/>
+      <w:lvlJc w:val="right"/>
+      <w:pPr>
+        <w:ind w:left="5040" w:hanging="180"/>
+      </w:pPr>
+    </w:lvl>
+    <w:lvl w:ilvl="3" w:tplc="0409000F" w:tentative="1">
+      <w:start w:val="1"/>
+      <w:numFmt w:val="decimal"/>
+      <w:lvlText w:val="%4."/>
+      <w:lvlJc w:val="left"/>
+      <w:pPr>
+        <w:ind w:left="5760" w:hanging="360"/>
+      </w:pPr>
+    </w:lvl>
+    <w:lvl w:ilvl="4" w:tplc="04090019" w:tentative="1">
+      <w:start w:val="1"/>
+      <w:numFmt w:val="lowerLetter"/>
+      <w:lvlText w:val="%5."/>
+      <w:lvlJc w:val="left"/>
+      <w:pPr>
+        <w:ind w:left="6480" w:hanging="360"/>
+      </w:pPr>
+    </w:lvl>
+    <w:lvl w:ilvl="5" w:tplc="0409001B" w:tentative="1">
+      <w:start w:val="1"/>
+      <w:numFmt w:val="lowerRoman"/>
+      <w:lvlText w:val="%6."/>
+      <w:lvlJc w:val="right"/>
+      <w:pPr>
+        <w:ind w:left="7200" w:hanging="180"/>
+      </w:pPr>
+    </w:lvl>
+    <w:lvl w:ilvl="6" w:tplc="0409000F" w:tentative="1">
+      <w:start w:val="1"/>
+      <w:numFmt w:val="decimal"/>
+      <w:lvlText w:val="%7."/>
+      <w:lvlJc w:val="left"/>
+      <w:pPr>
+        <w:ind w:left="7920" w:hanging="360"/>
+      </w:pPr>
+    </w:lvl>
+    <w:lvl w:ilvl="7" w:tplc="04090019" w:tentative="1">
+      <w:start w:val="1"/>
+      <w:numFmt w:val="lowerLetter"/>
+      <w:lvlText w:val="%8."/>
+      <w:lvlJc w:val="left"/>
+      <w:pPr>
+        <w:ind w:left="8640" w:hanging="360"/>
+      </w:pPr>
+    </w:lvl>
+    <w:lvl w:ilvl="8" w:tplc="0409001B" w:tentative="1">
+      <w:start w:val="1"/>
+      <w:numFmt w:val="lowerRoman"/>
+      <w:lvlText w:val="%9."/>
+      <w:lvlJc w:val="right"/>
+      <w:pPr>
+        <w:ind w:left="9360" w:hanging="180"/>
+      </w:pPr>
+    </w:lvl>
+  </w:abstractNum>
+  <w:abstractNum w:abstractNumId="8">
     <w:nsid w:val="35483AE9"/>
     <w:multiLevelType w:val="hybridMultilevel"/>
     <w:tmpl w:val="5AA84444"/>
@@ -2105,7 +2979,93 @@
       </w:pPr>
     </w:lvl>
   </w:abstractNum>
-  <w:abstractNum w:abstractNumId="4">
+  <w:abstractNum w:abstractNumId="9">
+    <w:nsid w:val="415D5CA7"/>
+    <w:multiLevelType w:val="hybridMultilevel"/>
+    <w:tmpl w:val="80FEEE50"/>
+    <w:lvl w:ilvl="0" w:tplc="0409000F">
+      <w:start w:val="1"/>
+      <w:numFmt w:val="decimal"/>
+      <w:lvlText w:val="%1."/>
+      <w:lvlJc w:val="left"/>
+      <w:pPr>
+        <w:ind w:left="720" w:hanging="360"/>
+      </w:pPr>
+    </w:lvl>
+    <w:lvl w:ilvl="1" w:tplc="04090019" w:tentative="1">
+      <w:start w:val="1"/>
+      <w:numFmt w:val="lowerLetter"/>
+      <w:lvlText w:val="%2."/>
+      <w:lvlJc w:val="left"/>
+      <w:pPr>
+        <w:ind w:left="1440" w:hanging="360"/>
+      </w:pPr>
+    </w:lvl>
+    <w:lvl w:ilvl="2" w:tplc="0409001B" w:tentative="1">
+      <w:start w:val="1"/>
+      <w:numFmt w:val="lowerRoman"/>
+      <w:lvlText w:val="%3."/>
+      <w:lvlJc w:val="right"/>
+      <w:pPr>
+        <w:ind w:left="2160" w:hanging="180"/>
+      </w:pPr>
+    </w:lvl>
+    <w:lvl w:ilvl="3" w:tplc="0409000F" w:tentative="1">
+      <w:start w:val="1"/>
+      <w:numFmt w:val="decimal"/>
+      <w:lvlText w:val="%4."/>
+      <w:lvlJc w:val="left"/>
+      <w:pPr>
+        <w:ind w:left="2880" w:hanging="360"/>
+      </w:pPr>
+    </w:lvl>
+    <w:lvl w:ilvl="4" w:tplc="04090019" w:tentative="1">
+      <w:start w:val="1"/>
+      <w:numFmt w:val="lowerLetter"/>
+      <w:lvlText w:val="%5."/>
+      <w:lvlJc w:val="left"/>
+      <w:pPr>
+        <w:ind w:left="3600" w:hanging="360"/>
+      </w:pPr>
+    </w:lvl>
+    <w:lvl w:ilvl="5" w:tplc="0409001B" w:tentative="1">
+      <w:start w:val="1"/>
+      <w:numFmt w:val="lowerRoman"/>
+      <w:lvlText w:val="%6."/>
+      <w:lvlJc w:val="right"/>
+      <w:pPr>
+        <w:ind w:left="4320" w:hanging="180"/>
+      </w:pPr>
+    </w:lvl>
+    <w:lvl w:ilvl="6" w:tplc="0409000F" w:tentative="1">
+      <w:start w:val="1"/>
+      <w:numFmt w:val="decimal"/>
+      <w:lvlText w:val="%7."/>
+      <w:lvlJc w:val="left"/>
+      <w:pPr>
+        <w:ind w:left="5040" w:hanging="360"/>
+      </w:pPr>
+    </w:lvl>
+    <w:lvl w:ilvl="7" w:tplc="04090019" w:tentative="1">
+      <w:start w:val="1"/>
+      <w:numFmt w:val="lowerLetter"/>
+      <w:lvlText w:val="%8."/>
+      <w:lvlJc w:val="left"/>
+      <w:pPr>
+        <w:ind w:left="5760" w:hanging="360"/>
+      </w:pPr>
+    </w:lvl>
+    <w:lvl w:ilvl="8" w:tplc="0409001B" w:tentative="1">
+      <w:start w:val="1"/>
+      <w:numFmt w:val="lowerRoman"/>
+      <w:lvlText w:val="%9."/>
+      <w:lvlJc w:val="right"/>
+      <w:pPr>
+        <w:ind w:left="6480" w:hanging="180"/>
+      </w:pPr>
+    </w:lvl>
+  </w:abstractNum>
+  <w:abstractNum w:abstractNumId="10">
     <w:nsid w:val="41F46CE2"/>
     <w:multiLevelType w:val="hybridMultilevel"/>
     <w:tmpl w:val="AE70AAE8"/>
@@ -2191,7 +3151,93 @@
       </w:pPr>
     </w:lvl>
   </w:abstractNum>
-  <w:abstractNum w:abstractNumId="5">
+  <w:abstractNum w:abstractNumId="11">
+    <w:nsid w:val="49B031FB"/>
+    <w:multiLevelType w:val="hybridMultilevel"/>
+    <w:tmpl w:val="5BECEEF6"/>
+    <w:lvl w:ilvl="0" w:tplc="0409000F">
+      <w:start w:val="1"/>
+      <w:numFmt w:val="decimal"/>
+      <w:lvlText w:val="%1."/>
+      <w:lvlJc w:val="left"/>
+      <w:pPr>
+        <w:ind w:left="720" w:hanging="360"/>
+      </w:pPr>
+    </w:lvl>
+    <w:lvl w:ilvl="1" w:tplc="04090019" w:tentative="1">
+      <w:start w:val="1"/>
+      <w:numFmt w:val="lowerLetter"/>
+      <w:lvlText w:val="%2."/>
+      <w:lvlJc w:val="left"/>
+      <w:pPr>
+        <w:ind w:left="1440" w:hanging="360"/>
+      </w:pPr>
+    </w:lvl>
+    <w:lvl w:ilvl="2" w:tplc="0409001B" w:tentative="1">
+      <w:start w:val="1"/>
+      <w:numFmt w:val="lowerRoman"/>
+      <w:lvlText w:val="%3."/>
+      <w:lvlJc w:val="right"/>
+      <w:pPr>
+        <w:ind w:left="2160" w:hanging="180"/>
+      </w:pPr>
+    </w:lvl>
+    <w:lvl w:ilvl="3" w:tplc="0409000F" w:tentative="1">
+      <w:start w:val="1"/>
+      <w:numFmt w:val="decimal"/>
+      <w:lvlText w:val="%4."/>
+      <w:lvlJc w:val="left"/>
+      <w:pPr>
+        <w:ind w:left="2880" w:hanging="360"/>
+      </w:pPr>
+    </w:lvl>
+    <w:lvl w:ilvl="4" w:tplc="04090019" w:tentative="1">
+      <w:start w:val="1"/>
+      <w:numFmt w:val="lowerLetter"/>
+      <w:lvlText w:val="%5."/>
+      <w:lvlJc w:val="left"/>
+      <w:pPr>
+        <w:ind w:left="3600" w:hanging="360"/>
+      </w:pPr>
+    </w:lvl>
+    <w:lvl w:ilvl="5" w:tplc="0409001B" w:tentative="1">
+      <w:start w:val="1"/>
+      <w:numFmt w:val="lowerRoman"/>
+      <w:lvlText w:val="%6."/>
+      <w:lvlJc w:val="right"/>
+      <w:pPr>
+        <w:ind w:left="4320" w:hanging="180"/>
+      </w:pPr>
+    </w:lvl>
+    <w:lvl w:ilvl="6" w:tplc="0409000F" w:tentative="1">
+      <w:start w:val="1"/>
+      <w:numFmt w:val="decimal"/>
+      <w:lvlText w:val="%7."/>
+      <w:lvlJc w:val="left"/>
+      <w:pPr>
+        <w:ind w:left="5040" w:hanging="360"/>
+      </w:pPr>
+    </w:lvl>
+    <w:lvl w:ilvl="7" w:tplc="04090019" w:tentative="1">
+      <w:start w:val="1"/>
+      <w:numFmt w:val="lowerLetter"/>
+      <w:lvlText w:val="%8."/>
+      <w:lvlJc w:val="left"/>
+      <w:pPr>
+        <w:ind w:left="5760" w:hanging="360"/>
+      </w:pPr>
+    </w:lvl>
+    <w:lvl w:ilvl="8" w:tplc="0409001B" w:tentative="1">
+      <w:start w:val="1"/>
+      <w:numFmt w:val="lowerRoman"/>
+      <w:lvlText w:val="%9."/>
+      <w:lvlJc w:val="right"/>
+      <w:pPr>
+        <w:ind w:left="6480" w:hanging="180"/>
+      </w:pPr>
+    </w:lvl>
+  </w:abstractNum>
+  <w:abstractNum w:abstractNumId="12">
     <w:nsid w:val="4D07391B"/>
     <w:multiLevelType w:val="hybridMultilevel"/>
     <w:tmpl w:val="71F6898C"/>
@@ -2277,7 +3323,7 @@
       </w:pPr>
     </w:lvl>
   </w:abstractNum>
-  <w:abstractNum w:abstractNumId="6">
+  <w:abstractNum w:abstractNumId="13">
     <w:nsid w:val="539A0169"/>
     <w:multiLevelType w:val="hybridMultilevel"/>
     <w:tmpl w:val="8D7E8F7E"/>
@@ -2363,7 +3409,7 @@
       </w:pPr>
     </w:lvl>
   </w:abstractNum>
-  <w:abstractNum w:abstractNumId="7">
+  <w:abstractNum w:abstractNumId="14">
     <w:nsid w:val="5A6A5670"/>
     <w:multiLevelType w:val="hybridMultilevel"/>
     <w:tmpl w:val="A11402FC"/>
@@ -2449,7 +3495,7 @@
       </w:pPr>
     </w:lvl>
   </w:abstractNum>
-  <w:abstractNum w:abstractNumId="8">
+  <w:abstractNum w:abstractNumId="15">
     <w:nsid w:val="5AA36D0F"/>
     <w:multiLevelType w:val="hybridMultilevel"/>
     <w:tmpl w:val="71F6898C"/>
@@ -2535,7 +3581,179 @@
       </w:pPr>
     </w:lvl>
   </w:abstractNum>
-  <w:abstractNum w:abstractNumId="9">
+  <w:abstractNum w:abstractNumId="16">
+    <w:nsid w:val="6AAB6D9F"/>
+    <w:multiLevelType w:val="hybridMultilevel"/>
+    <w:tmpl w:val="8296416C"/>
+    <w:lvl w:ilvl="0" w:tplc="0409000F">
+      <w:start w:val="1"/>
+      <w:numFmt w:val="decimal"/>
+      <w:lvlText w:val="%1."/>
+      <w:lvlJc w:val="left"/>
+      <w:pPr>
+        <w:ind w:left="720" w:hanging="360"/>
+      </w:pPr>
+    </w:lvl>
+    <w:lvl w:ilvl="1" w:tplc="04090019" w:tentative="1">
+      <w:start w:val="1"/>
+      <w:numFmt w:val="lowerLetter"/>
+      <w:lvlText w:val="%2."/>
+      <w:lvlJc w:val="left"/>
+      <w:pPr>
+        <w:ind w:left="1440" w:hanging="360"/>
+      </w:pPr>
+    </w:lvl>
+    <w:lvl w:ilvl="2" w:tplc="0409001B" w:tentative="1">
+      <w:start w:val="1"/>
+      <w:numFmt w:val="lowerRoman"/>
+      <w:lvlText w:val="%3."/>
+      <w:lvlJc w:val="right"/>
+      <w:pPr>
+        <w:ind w:left="2160" w:hanging="180"/>
+      </w:pPr>
+    </w:lvl>
+    <w:lvl w:ilvl="3" w:tplc="0409000F" w:tentative="1">
+      <w:start w:val="1"/>
+      <w:numFmt w:val="decimal"/>
+      <w:lvlText w:val="%4."/>
+      <w:lvlJc w:val="left"/>
+      <w:pPr>
+        <w:ind w:left="2880" w:hanging="360"/>
+      </w:pPr>
+    </w:lvl>
+    <w:lvl w:ilvl="4" w:tplc="04090019" w:tentative="1">
+      <w:start w:val="1"/>
+      <w:numFmt w:val="lowerLetter"/>
+      <w:lvlText w:val="%5."/>
+      <w:lvlJc w:val="left"/>
+      <w:pPr>
+        <w:ind w:left="3600" w:hanging="360"/>
+      </w:pPr>
+    </w:lvl>
+    <w:lvl w:ilvl="5" w:tplc="0409001B" w:tentative="1">
+      <w:start w:val="1"/>
+      <w:numFmt w:val="lowerRoman"/>
+      <w:lvlText w:val="%6."/>
+      <w:lvlJc w:val="right"/>
+      <w:pPr>
+        <w:ind w:left="4320" w:hanging="180"/>
+      </w:pPr>
+    </w:lvl>
+    <w:lvl w:ilvl="6" w:tplc="0409000F" w:tentative="1">
+      <w:start w:val="1"/>
+      <w:numFmt w:val="decimal"/>
+      <w:lvlText w:val="%7."/>
+      <w:lvlJc w:val="left"/>
+      <w:pPr>
+        <w:ind w:left="5040" w:hanging="360"/>
+      </w:pPr>
+    </w:lvl>
+    <w:lvl w:ilvl="7" w:tplc="04090019" w:tentative="1">
+      <w:start w:val="1"/>
+      <w:numFmt w:val="lowerLetter"/>
+      <w:lvlText w:val="%8."/>
+      <w:lvlJc w:val="left"/>
+      <w:pPr>
+        <w:ind w:left="5760" w:hanging="360"/>
+      </w:pPr>
+    </w:lvl>
+    <w:lvl w:ilvl="8" w:tplc="0409001B" w:tentative="1">
+      <w:start w:val="1"/>
+      <w:numFmt w:val="lowerRoman"/>
+      <w:lvlText w:val="%9."/>
+      <w:lvlJc w:val="right"/>
+      <w:pPr>
+        <w:ind w:left="6480" w:hanging="180"/>
+      </w:pPr>
+    </w:lvl>
+  </w:abstractNum>
+  <w:abstractNum w:abstractNumId="17">
+    <w:nsid w:val="720B6737"/>
+    <w:multiLevelType w:val="hybridMultilevel"/>
+    <w:tmpl w:val="0A5E0552"/>
+    <w:lvl w:ilvl="0" w:tplc="0409000F">
+      <w:start w:val="1"/>
+      <w:numFmt w:val="decimal"/>
+      <w:lvlText w:val="%1."/>
+      <w:lvlJc w:val="left"/>
+      <w:pPr>
+        <w:ind w:left="720" w:hanging="360"/>
+      </w:pPr>
+    </w:lvl>
+    <w:lvl w:ilvl="1" w:tplc="04090019" w:tentative="1">
+      <w:start w:val="1"/>
+      <w:numFmt w:val="lowerLetter"/>
+      <w:lvlText w:val="%2."/>
+      <w:lvlJc w:val="left"/>
+      <w:pPr>
+        <w:ind w:left="1440" w:hanging="360"/>
+      </w:pPr>
+    </w:lvl>
+    <w:lvl w:ilvl="2" w:tplc="0409001B" w:tentative="1">
+      <w:start w:val="1"/>
+      <w:numFmt w:val="lowerRoman"/>
+      <w:lvlText w:val="%3."/>
+      <w:lvlJc w:val="right"/>
+      <w:pPr>
+        <w:ind w:left="2160" w:hanging="180"/>
+      </w:pPr>
+    </w:lvl>
+    <w:lvl w:ilvl="3" w:tplc="0409000F" w:tentative="1">
+      <w:start w:val="1"/>
+      <w:numFmt w:val="decimal"/>
+      <w:lvlText w:val="%4."/>
+      <w:lvlJc w:val="left"/>
+      <w:pPr>
+        <w:ind w:left="2880" w:hanging="360"/>
+      </w:pPr>
+    </w:lvl>
+    <w:lvl w:ilvl="4" w:tplc="04090019" w:tentative="1">
+      <w:start w:val="1"/>
+      <w:numFmt w:val="lowerLetter"/>
+      <w:lvlText w:val="%5."/>
+      <w:lvlJc w:val="left"/>
+      <w:pPr>
+        <w:ind w:left="3600" w:hanging="360"/>
+      </w:pPr>
+    </w:lvl>
+    <w:lvl w:ilvl="5" w:tplc="0409001B" w:tentative="1">
+      <w:start w:val="1"/>
+      <w:numFmt w:val="lowerRoman"/>
+      <w:lvlText w:val="%6."/>
+      <w:lvlJc w:val="right"/>
+      <w:pPr>
+        <w:ind w:left="4320" w:hanging="180"/>
+      </w:pPr>
+    </w:lvl>
+    <w:lvl w:ilvl="6" w:tplc="0409000F" w:tentative="1">
+      <w:start w:val="1"/>
+      <w:numFmt w:val="decimal"/>
+      <w:lvlText w:val="%7."/>
+      <w:lvlJc w:val="left"/>
+      <w:pPr>
+        <w:ind w:left="5040" w:hanging="360"/>
+      </w:pPr>
+    </w:lvl>
+    <w:lvl w:ilvl="7" w:tplc="04090019" w:tentative="1">
+      <w:start w:val="1"/>
+      <w:numFmt w:val="lowerLetter"/>
+      <w:lvlText w:val="%8."/>
+      <w:lvlJc w:val="left"/>
+      <w:pPr>
+        <w:ind w:left="5760" w:hanging="360"/>
+      </w:pPr>
+    </w:lvl>
+    <w:lvl w:ilvl="8" w:tplc="0409001B" w:tentative="1">
+      <w:start w:val="1"/>
+      <w:numFmt w:val="lowerRoman"/>
+      <w:lvlText w:val="%9."/>
+      <w:lvlJc w:val="right"/>
+      <w:pPr>
+        <w:ind w:left="6480" w:hanging="180"/>
+      </w:pPr>
+    </w:lvl>
+  </w:abstractNum>
+  <w:abstractNum w:abstractNumId="18">
     <w:nsid w:val="798C4E90"/>
     <w:multiLevelType w:val="hybridMultilevel"/>
     <w:tmpl w:val="76229A76"/>
@@ -2625,31 +3843,58 @@
     <w:abstractNumId w:val="0"/>
   </w:num>
   <w:num w:numId="2">
+    <w:abstractNumId w:val="4"/>
+  </w:num>
+  <w:num w:numId="3">
+    <w:abstractNumId w:val="8"/>
+  </w:num>
+  <w:num w:numId="4">
+    <w:abstractNumId w:val="15"/>
+  </w:num>
+  <w:num w:numId="5">
+    <w:abstractNumId w:val="12"/>
+  </w:num>
+  <w:num w:numId="6">
+    <w:abstractNumId w:val="14"/>
+  </w:num>
+  <w:num w:numId="7">
+    <w:abstractNumId w:val="18"/>
+  </w:num>
+  <w:num w:numId="8">
+    <w:abstractNumId w:val="6"/>
+  </w:num>
+  <w:num w:numId="9">
+    <w:abstractNumId w:val="13"/>
+  </w:num>
+  <w:num w:numId="10">
+    <w:abstractNumId w:val="10"/>
+  </w:num>
+  <w:num w:numId="11">
+    <w:abstractNumId w:val="11"/>
+  </w:num>
+  <w:num w:numId="12">
+    <w:abstractNumId w:val="9"/>
+  </w:num>
+  <w:num w:numId="13">
+    <w:abstractNumId w:val="7"/>
+  </w:num>
+  <w:num w:numId="14">
+    <w:abstractNumId w:val="2"/>
+  </w:num>
+  <w:num w:numId="15">
+    <w:abstractNumId w:val="5"/>
+  </w:num>
+  <w:num w:numId="16">
     <w:abstractNumId w:val="1"/>
   </w:num>
-  <w:num w:numId="3">
+  <w:num w:numId="17">
+    <w:abstractNumId w:val="17"/>
+  </w:num>
+  <w:num w:numId="18">
+    <w:abstractNumId w:val="16"/>
+  </w:num>
+  <w:num w:numId="19">
     <w:abstractNumId w:val="3"/>
-  </w:num>
-  <w:num w:numId="4">
-    <w:abstractNumId w:val="8"/>
-  </w:num>
-  <w:num w:numId="5">
-    <w:abstractNumId w:val="5"/>
-  </w:num>
-  <w:num w:numId="6">
-    <w:abstractNumId w:val="7"/>
-  </w:num>
-  <w:num w:numId="7">
-    <w:abstractNumId w:val="9"/>
-  </w:num>
-  <w:num w:numId="8">
-    <w:abstractNumId w:val="2"/>
-  </w:num>
-  <w:num w:numId="9">
-    <w:abstractNumId w:val="6"/>
-  </w:num>
-  <w:num w:numId="10">
-    <w:abstractNumId w:val="4"/>
   </w:num>
 </w:numbering>
 </file>

</xml_diff>